<commit_message>
Added more details to characters
</commit_message>
<xml_diff>
--- a/Story/Realm of Multas.docx
+++ b/Story/Realm of Multas.docx
@@ -1,22 +1,25 @@
 
 <file path=word/document.xml><?xml version="1.0" encoding="utf-8"?>
-<w:document xmlns:wpc="http://schemas.microsoft.com/office/word/2010/wordprocessingCanvas" xmlns:mc="http://schemas.openxmlformats.org/markup-compatibility/2006" xmlns:o="urn:schemas-microsoft-com:office:office" xmlns:r="http://schemas.openxmlformats.org/officeDocument/2006/relationships" xmlns:m="http://schemas.openxmlformats.org/officeDocument/2006/math" xmlns:v="urn:schemas-microsoft-com:vml" xmlns:wp14="http://schemas.microsoft.com/office/word/2010/wordprocessingDrawing" xmlns:wp="http://schemas.openxmlformats.org/drawingml/2006/wordprocessingDrawing" xmlns:w10="urn:schemas-microsoft-com:office:word" xmlns:w="http://schemas.openxmlformats.org/wordprocessingml/2006/main" xmlns:w14="http://schemas.microsoft.com/office/word/2010/wordml" xmlns:wpg="http://schemas.microsoft.com/office/word/2010/wordprocessingGroup" xmlns:wpi="http://schemas.microsoft.com/office/word/2010/wordprocessingInk" xmlns:wne="http://schemas.microsoft.com/office/word/2006/wordml" xmlns:wps="http://schemas.microsoft.com/office/word/2010/wordprocessingShape" mc:Ignorable="w14 wp14">
+<w:document xmlns:wpc="http://schemas.microsoft.com/office/word/2010/wordprocessingCanvas" xmlns:cx="http://schemas.microsoft.com/office/drawing/2014/chartex" xmlns:cx1="http://schemas.microsoft.com/office/drawing/2015/9/8/chartex" xmlns:cx2="http://schemas.microsoft.com/office/drawing/2015/10/21/chartex" xmlns:cx3="http://schemas.microsoft.com/office/drawing/2016/5/9/chartex" xmlns:cx4="http://schemas.microsoft.com/office/drawing/2016/5/10/chartex" xmlns:cx5="http://schemas.microsoft.com/office/drawing/2016/5/11/chartex" xmlns:mc="http://schemas.openxmlformats.org/markup-compatibility/2006" xmlns:o="urn:schemas-microsoft-com:office:office" xmlns:r="http://schemas.openxmlformats.org/officeDocument/2006/relationships" xmlns:m="http://schemas.openxmlformats.org/officeDocument/2006/math" xmlns:v="urn:schemas-microsoft-com:vml" xmlns:wp14="http://schemas.microsoft.com/office/word/2010/wordprocessingDrawing" xmlns:wp="http://schemas.openxmlformats.org/drawingml/2006/wordprocessingDrawing" xmlns:w10="urn:schemas-microsoft-com:office:word" xmlns:w="http://schemas.openxmlformats.org/wordprocessingml/2006/main" xmlns:w14="http://schemas.microsoft.com/office/word/2010/wordml" xmlns:w15="http://schemas.microsoft.com/office/word/2012/wordml" xmlns:w16se="http://schemas.microsoft.com/office/word/2015/wordml/symex" xmlns:wpg="http://schemas.microsoft.com/office/word/2010/wordprocessingGroup" xmlns:wpi="http://schemas.microsoft.com/office/word/2010/wordprocessingInk" xmlns:wne="http://schemas.microsoft.com/office/word/2006/wordml" xmlns:wps="http://schemas.microsoft.com/office/word/2010/wordprocessingShape" mc:Ignorable="w14 w15 w16se wp14">
   <w:body>
     <w:p>
       <w:pPr>
         <w:pStyle w:val="Title"/>
       </w:pPr>
       <w:r>
-        <w:t xml:space="preserve">Realm of </w:t>
-      </w:r>
-      <w:proofErr w:type="spellStart"/>
-      <w:r>
-        <w:t>Multas</w:t>
-      </w:r>
-      <w:proofErr w:type="spellEnd"/>
+        <w:t>Realm of Multas</w:t>
+      </w:r>
     </w:p>
     <w:sdt>
       <w:sdtPr>
+        <w:rPr>
+          <w:rFonts w:asciiTheme="minorHAnsi" w:eastAsiaTheme="minorEastAsia" w:hAnsiTheme="minorHAnsi" w:cstheme="minorBidi"/>
+          <w:b w:val="0"/>
+          <w:bCs w:val="0"/>
+          <w:color w:val="auto"/>
+          <w:sz w:val="22"/>
+          <w:szCs w:val="22"/>
+        </w:rPr>
         <w:id w:val="1509479067"/>
         <w:docPartObj>
           <w:docPartGallery w:val="Table of Contents"/>
@@ -25,11 +28,7 @@
       </w:sdtPr>
       <w:sdtEndPr>
         <w:rPr>
-          <w:rFonts w:asciiTheme="minorHAnsi" w:eastAsiaTheme="minorEastAsia" w:hAnsiTheme="minorHAnsi" w:cstheme="minorBidi"/>
           <w:noProof/>
-          <w:color w:val="auto"/>
-          <w:sz w:val="22"/>
-          <w:szCs w:val="22"/>
         </w:rPr>
       </w:sdtEndPr>
       <w:sdtContent>
@@ -2503,7 +2502,7 @@
                 <w:noProof/>
                 <w:webHidden/>
               </w:rPr>
-              <w:t>6</w:t>
+              <w:t>7</w:t>
             </w:r>
             <w:r>
               <w:rPr>
@@ -2585,7 +2584,7 @@
                 <w:noProof/>
                 <w:webHidden/>
               </w:rPr>
-              <w:t>6</w:t>
+              <w:t>7</w:t>
             </w:r>
             <w:r>
               <w:rPr>
@@ -2765,56 +2764,24 @@
     </w:p>
     <w:p>
       <w:pPr>
-        <w:spacing w:after="0"/>
-        <w:contextualSpacing/>
-      </w:pPr>
-    </w:p>
-    <w:p>
-      <w:pPr>
-        <w:spacing w:after="0"/>
-        <w:contextualSpacing/>
-      </w:pPr>
-    </w:p>
-    <w:p>
-      <w:pPr>
-        <w:spacing w:after="0"/>
-        <w:contextualSpacing/>
-      </w:pPr>
-      <w:bookmarkStart w:id="3" w:name="_GoBack"/>
-      <w:bookmarkEnd w:id="3"/>
-    </w:p>
-    <w:p>
-      <w:pPr>
-        <w:spacing w:after="0"/>
-        <w:contextualSpacing/>
-      </w:pPr>
-    </w:p>
-    <w:p>
-      <w:pPr>
-        <w:spacing w:after="0"/>
-        <w:contextualSpacing/>
-      </w:pPr>
-    </w:p>
-    <w:p>
-      <w:pPr>
         <w:pStyle w:val="Heading1"/>
         <w:contextualSpacing/>
       </w:pPr>
-      <w:bookmarkStart w:id="4" w:name="_Toc471130144"/>
+      <w:bookmarkStart w:id="3" w:name="_Toc471130144"/>
       <w:r>
         <w:t>Core Game Elements</w:t>
       </w:r>
+      <w:bookmarkEnd w:id="3"/>
+    </w:p>
+    <w:p>
+      <w:pPr>
+        <w:pStyle w:val="Heading2"/>
+      </w:pPr>
+      <w:bookmarkStart w:id="4" w:name="_Toc471130145"/>
+      <w:r>
+        <w:t>Slavery</w:t>
+      </w:r>
       <w:bookmarkEnd w:id="4"/>
-    </w:p>
-    <w:p>
-      <w:pPr>
-        <w:pStyle w:val="Heading2"/>
-      </w:pPr>
-      <w:bookmarkStart w:id="5" w:name="_Toc471130145"/>
-      <w:r>
-        <w:t>Slavery</w:t>
-      </w:r>
-      <w:bookmarkEnd w:id="5"/>
     </w:p>
     <w:p>
       <w:pPr>
@@ -2847,11 +2814,11 @@
         <w:pStyle w:val="Heading3"/>
         <w:contextualSpacing/>
       </w:pPr>
-      <w:bookmarkStart w:id="6" w:name="_Toc471130146"/>
+      <w:bookmarkStart w:id="5" w:name="_Toc471130146"/>
       <w:r>
         <w:t>Enslavement</w:t>
       </w:r>
-      <w:bookmarkEnd w:id="6"/>
+      <w:bookmarkEnd w:id="5"/>
     </w:p>
     <w:p>
       <w:pPr>
@@ -2880,11 +2847,11 @@
       <w:pPr>
         <w:pStyle w:val="Heading3"/>
       </w:pPr>
-      <w:bookmarkStart w:id="7" w:name="_Toc471130147"/>
+      <w:bookmarkStart w:id="6" w:name="_Toc471130147"/>
       <w:r>
         <w:t>Harem</w:t>
       </w:r>
-      <w:bookmarkEnd w:id="7"/>
+      <w:bookmarkEnd w:id="6"/>
     </w:p>
     <w:p>
       <w:pPr>
@@ -2898,6 +2865,9 @@
       <w:r>
         <w:t>. Almost the entirety of the harem will be rebellious and must be made accustom to her new position by the player through various tools available to the player.</w:t>
       </w:r>
+      <w:r>
+        <w:t xml:space="preserve"> Tools include the ability to castigate members of the harem to break them down</w:t>
+      </w:r>
     </w:p>
     <w:p>
       <w:pPr>
@@ -2910,39 +2880,39 @@
       <w:pPr>
         <w:pStyle w:val="Heading2"/>
       </w:pPr>
-      <w:bookmarkStart w:id="8" w:name="_Toc471130148"/>
+      <w:bookmarkStart w:id="7" w:name="_Toc471130148"/>
+      <w:r>
+        <w:t>Economy</w:t>
+      </w:r>
+      <w:bookmarkEnd w:id="7"/>
+    </w:p>
+    <w:p>
+      <w:pPr>
+        <w:ind w:firstLine="432"/>
+      </w:pPr>
+      <w:r>
+        <w:t xml:space="preserve">As lord of an estate you must provide resources to the king in the form of troops, </w:t>
+      </w:r>
+      <w:r>
+        <w:t>and money</w:t>
+      </w:r>
+      <w:r>
+        <w:t>. Likewise, as lord of an estate you must provide your vassals with food, shelter, and protection. These are resources that the player must manage to maintain their title, all while preserving a small group of soldiers to defend themselves from the other vassals, raiders, and their own population.</w:t>
+      </w:r>
+      <w:r>
+        <w:t xml:space="preserve"> Additionally slaves can be used to generate personal income through many means.</w:t>
+      </w:r>
+    </w:p>
+    <w:p>
+      <w:pPr>
+        <w:pStyle w:val="Heading3"/>
+      </w:pPr>
+      <w:bookmarkStart w:id="8" w:name="_Toc471130149"/>
       <w:r>
         <w:lastRenderedPageBreak/>
-        <w:t>Economy</w:t>
+        <w:t>Taxes</w:t>
       </w:r>
       <w:bookmarkEnd w:id="8"/>
-    </w:p>
-    <w:p>
-      <w:pPr>
-        <w:ind w:firstLine="432"/>
-      </w:pPr>
-      <w:r>
-        <w:t xml:space="preserve">As lord of an estate you must provide resources to the king in the form of troops, </w:t>
-      </w:r>
-      <w:r>
-        <w:t>and money</w:t>
-      </w:r>
-      <w:r>
-        <w:t>. Likewise, as lord of an estate you must provide your vassals with food, shelter, and protection. These are resources that the player must manage to maintain their title, all while preserving a small group of soldiers to defend themselves from the other vassals, raiders, and their own population.</w:t>
-      </w:r>
-      <w:r>
-        <w:t xml:space="preserve"> Additionally slaves can be used to generate personal income through many means.</w:t>
-      </w:r>
-    </w:p>
-    <w:p>
-      <w:pPr>
-        <w:pStyle w:val="Heading3"/>
-      </w:pPr>
-      <w:bookmarkStart w:id="9" w:name="_Toc471130149"/>
-      <w:r>
-        <w:t>Taxes</w:t>
-      </w:r>
-      <w:bookmarkEnd w:id="9"/>
     </w:p>
     <w:p>
       <w:pPr>
@@ -2958,11 +2928,11 @@
       <w:pPr>
         <w:pStyle w:val="Heading3"/>
       </w:pPr>
-      <w:bookmarkStart w:id="10" w:name="_Toc471130150"/>
+      <w:bookmarkStart w:id="9" w:name="_Toc471130150"/>
       <w:r>
         <w:t>Food</w:t>
       </w:r>
-      <w:bookmarkEnd w:id="10"/>
+      <w:bookmarkEnd w:id="9"/>
     </w:p>
     <w:p>
       <w:pPr>
@@ -2978,11 +2948,11 @@
       <w:pPr>
         <w:pStyle w:val="Heading3"/>
       </w:pPr>
-      <w:bookmarkStart w:id="11" w:name="_Toc471130151"/>
+      <w:bookmarkStart w:id="10" w:name="_Toc471130151"/>
       <w:r>
         <w:t>Slavery</w:t>
       </w:r>
-      <w:bookmarkEnd w:id="11"/>
+      <w:bookmarkEnd w:id="10"/>
     </w:p>
     <w:p>
       <w:pPr>
@@ -2996,68 +2966,33 @@
     </w:p>
     <w:p>
       <w:pPr>
-        <w:ind w:left="720" w:firstLine="432"/>
-        <w:contextualSpacing/>
-        <w:jc w:val="both"/>
-      </w:pPr>
-    </w:p>
-    <w:p>
-      <w:pPr>
-        <w:ind w:left="720" w:firstLine="432"/>
-        <w:contextualSpacing/>
-        <w:jc w:val="both"/>
-      </w:pPr>
-    </w:p>
-    <w:p>
-      <w:pPr>
-        <w:ind w:left="720" w:firstLine="432"/>
-        <w:contextualSpacing/>
-        <w:jc w:val="both"/>
-      </w:pPr>
-    </w:p>
-    <w:p>
-      <w:pPr>
-        <w:ind w:left="720" w:firstLine="432"/>
-        <w:contextualSpacing/>
-        <w:jc w:val="both"/>
-      </w:pPr>
-    </w:p>
-    <w:p>
-      <w:pPr>
-        <w:ind w:left="720" w:firstLine="432"/>
-        <w:contextualSpacing/>
-        <w:jc w:val="both"/>
-      </w:pPr>
-    </w:p>
-    <w:p>
-      <w:pPr>
-        <w:ind w:left="720" w:firstLine="432"/>
-        <w:contextualSpacing/>
-        <w:jc w:val="both"/>
-      </w:pPr>
-    </w:p>
-    <w:p>
-      <w:pPr>
-        <w:ind w:left="720" w:firstLine="432"/>
-        <w:contextualSpacing/>
-        <w:jc w:val="both"/>
-      </w:pPr>
-    </w:p>
-    <w:p>
-      <w:pPr>
-        <w:ind w:left="720" w:firstLine="432"/>
-        <w:contextualSpacing/>
-        <w:jc w:val="both"/>
-      </w:pPr>
-    </w:p>
-    <w:p>
-      <w:pPr>
         <w:pStyle w:val="Heading2"/>
       </w:pPr>
-      <w:bookmarkStart w:id="12" w:name="_Toc471130152"/>
+      <w:bookmarkStart w:id="11" w:name="_Toc471130152"/>
       <w:r>
         <w:t>Market</w:t>
       </w:r>
+      <w:bookmarkEnd w:id="11"/>
+    </w:p>
+    <w:p>
+      <w:pPr>
+        <w:ind w:firstLine="432"/>
+      </w:pPr>
+      <w:r>
+        <w:t>The market can be used to purchase practically any resources the player might need, as well as allowing a mechanism for the player to remove excess resources. In this case resources also include slaves.</w:t>
+      </w:r>
+      <w:r>
+        <w:t xml:space="preserve"> A supply and demand system will be in place to prevent market abuse.</w:t>
+      </w:r>
+    </w:p>
+    <w:p>
+      <w:pPr>
+        <w:pStyle w:val="Heading2"/>
+      </w:pPr>
+      <w:bookmarkStart w:id="12" w:name="_Toc471130153"/>
+      <w:r>
+        <w:t>Fighting</w:t>
+      </w:r>
       <w:bookmarkEnd w:id="12"/>
     </w:p>
     <w:p>
@@ -3065,101 +3000,121 @@
         <w:ind w:firstLine="432"/>
       </w:pPr>
       <w:r>
-        <w:t>The market can be used to purchase practically any resources the player might need, as well as allowing a mechanism for the player to remove excess resources. In this case resources also include slaves.</w:t>
-      </w:r>
-      <w:r>
-        <w:t xml:space="preserve"> A supply and demand system will be in place to prevent market abuse.</w:t>
-      </w:r>
-    </w:p>
-    <w:p>
-      <w:pPr>
-        <w:ind w:firstLine="432"/>
-      </w:pPr>
-    </w:p>
+        <w:t>The game will implement various modes of fighting, from conquest all the way down to a one on one encounter with wild animals. Warfare will be the primary method of acquiring new territories to progress the main story line. Duels are a method to gain respect. Lastly fighting will be used to defend themselves from various encounters.</w:t>
+      </w:r>
+    </w:p>
+    <w:p>
+      <w:pPr>
+        <w:pStyle w:val="Heading3"/>
+      </w:pPr>
+      <w:bookmarkStart w:id="13" w:name="_Toc471130154"/>
+      <w:r>
+        <w:t>Conquest</w:t>
+      </w:r>
+      <w:bookmarkEnd w:id="13"/>
+    </w:p>
+    <w:p/>
     <w:p>
       <w:pPr>
         <w:pStyle w:val="Heading2"/>
       </w:pPr>
-      <w:bookmarkStart w:id="13" w:name="_Toc471130153"/>
-      <w:r>
-        <w:t>Fighting</w:t>
-      </w:r>
-      <w:bookmarkEnd w:id="13"/>
-    </w:p>
-    <w:p>
-      <w:pPr>
-        <w:ind w:firstLine="432"/>
-      </w:pPr>
-      <w:r>
-        <w:t>The game will implement various modes of fighting, from conquest all the way down to a one on one encounter with wild animals. Warfare will be the primary method of acquiring new territories to progress the main story line. Duels are a method to gain respect. Lastly fighting will be used to defend themselves from various encounters.</w:t>
-      </w:r>
-    </w:p>
-    <w:p>
-      <w:pPr>
-        <w:pStyle w:val="Heading3"/>
-      </w:pPr>
-      <w:bookmarkStart w:id="14" w:name="_Toc471130154"/>
-      <w:r>
-        <w:t>Conquest</w:t>
+      <w:bookmarkStart w:id="14" w:name="_Toc471130155"/>
+      <w:r>
+        <w:t>Stats</w:t>
       </w:r>
       <w:bookmarkEnd w:id="14"/>
     </w:p>
-    <w:p/>
-    <w:p>
-      <w:pPr>
-        <w:pStyle w:val="Heading2"/>
-      </w:pPr>
-      <w:bookmarkStart w:id="15" w:name="_Toc471130155"/>
-      <w:r>
-        <w:t>Stats</w:t>
-      </w:r>
-      <w:bookmarkEnd w:id="15"/>
-    </w:p>
-    <w:p/>
-    <w:p/>
-    <w:p/>
-    <w:p/>
-    <w:p/>
-    <w:p/>
-    <w:p/>
-    <w:p/>
-    <w:p/>
-    <w:p/>
-    <w:p/>
-    <w:p/>
-    <w:p/>
-    <w:p/>
-    <w:p/>
     <w:p>
       <w:pPr>
         <w:pStyle w:val="Heading1"/>
         <w:contextualSpacing/>
       </w:pPr>
-      <w:bookmarkStart w:id="16" w:name="_Toc471130156"/>
+      <w:bookmarkStart w:id="15" w:name="_Toc471130156"/>
       <w:r>
         <w:t>Story</w:t>
       </w:r>
+      <w:bookmarkEnd w:id="15"/>
+    </w:p>
+    <w:p>
+      <w:pPr>
+        <w:pStyle w:val="Heading2"/>
+      </w:pPr>
+      <w:bookmarkStart w:id="16" w:name="_Toc471130157"/>
+      <w:r>
+        <w:t>The Story (Condensed)</w:t>
+      </w:r>
       <w:bookmarkEnd w:id="16"/>
     </w:p>
     <w:p>
       <w:pPr>
-        <w:pStyle w:val="Heading2"/>
-      </w:pPr>
-      <w:bookmarkStart w:id="17" w:name="_Toc471130157"/>
-      <w:r>
-        <w:t>The Story (Condensed)</w:t>
+        <w:pStyle w:val="Heading3"/>
+      </w:pPr>
+      <w:bookmarkStart w:id="17" w:name="_Toc471130158"/>
+      <w:r>
+        <w:t>Act One (Beginning)</w:t>
       </w:r>
       <w:bookmarkEnd w:id="17"/>
     </w:p>
     <w:p>
-      <w:pPr>
-        <w:pStyle w:val="Heading3"/>
-      </w:pPr>
-      <w:bookmarkStart w:id="18" w:name="_Toc471130158"/>
-      <w:r>
-        <w:t>Act One (Beginning)</w:t>
-      </w:r>
-      <w:bookmarkEnd w:id="18"/>
+      <w:r>
+        <w:t xml:space="preserve">A fortuitous man, </w:t>
+      </w:r>
+      <w:r>
+        <w:t xml:space="preserve">as the sole son </w:t>
+      </w:r>
+      <w:r>
+        <w:t>you have inherited a realm upon the death of your father. You are t</w:t>
+      </w:r>
+      <w:r>
+        <w:t>he son of a veracious lord who maintained that the only course to power was through loyalty and hard work. Upon his death, the king he serve</w:t>
+      </w:r>
+      <w:r>
+        <w:t>d</w:t>
+      </w:r>
+      <w:r>
+        <w:t xml:space="preserve">, whom he venerated deeply mocked his death. </w:t>
+      </w:r>
+      <w:r>
+        <w:t>Your father was a</w:t>
+      </w:r>
+      <w:r>
+        <w:t xml:space="preserve"> somewhat parochial figure whom you both loved and despised.</w:t>
+      </w:r>
+      <w:r>
+        <w:t xml:space="preserve"> Your first mission will be to begin repairing your kingdom, </w:t>
+      </w:r>
+      <w:r>
+        <w:t>you must become a germane lord to your realm.</w:t>
+      </w:r>
+      <w:r>
+        <w:t xml:space="preserve"> Since their loyalty will be critical to your success.</w:t>
+      </w:r>
+      <w:r>
+        <w:t xml:space="preserve"> The kingdom is currently ent</w:t>
+      </w:r>
+      <w:r>
+        <w:t>renched in a state of bitter feelings and ill-will</w:t>
+      </w:r>
+      <w:r>
+        <w:t xml:space="preserve"> between the vassals, you are no different and wish to conquer the vassals and overthrow the king.</w:t>
+      </w:r>
+    </w:p>
+    <w:p>
+      <w:r>
+        <w:t>The king is a gregarious personality</w:t>
+      </w:r>
+      <w:r>
+        <w:t xml:space="preserve"> encircled by hundreds of loyal subjects</w:t>
+      </w:r>
+      <w:r>
+        <w:t>, living in extreme opulence has left him prodigally inept.</w:t>
+      </w:r>
+      <w:r>
+        <w:t xml:space="preserve"> These traits are among the reasons for engendering your secret rebellion</w:t>
+      </w:r>
+      <w:r>
+        <w:t xml:space="preserve">. </w:t>
+      </w:r>
     </w:p>
     <w:p>
       <w:r>
@@ -3173,11 +3128,11 @@
       <w:pPr>
         <w:pStyle w:val="Heading3"/>
       </w:pPr>
-      <w:bookmarkStart w:id="19" w:name="_Toc471130159"/>
+      <w:bookmarkStart w:id="18" w:name="_Toc471130159"/>
       <w:r>
         <w:t>Act Two (Middle)</w:t>
       </w:r>
-      <w:bookmarkEnd w:id="19"/>
+      <w:bookmarkEnd w:id="18"/>
     </w:p>
     <w:p>
       <w:r>
@@ -3191,11 +3146,12 @@
       <w:pPr>
         <w:pStyle w:val="Heading3"/>
       </w:pPr>
-      <w:bookmarkStart w:id="20" w:name="_Toc471130160"/>
-      <w:r>
+      <w:bookmarkStart w:id="19" w:name="_Toc471130160"/>
+      <w:r>
+        <w:lastRenderedPageBreak/>
         <w:t>Act Three (End)</w:t>
       </w:r>
-      <w:bookmarkEnd w:id="20"/>
+      <w:bookmarkEnd w:id="19"/>
     </w:p>
     <w:p>
       <w:pPr>
@@ -3214,11 +3170,11 @@
       <w:pPr>
         <w:pStyle w:val="Heading2"/>
       </w:pPr>
-      <w:bookmarkStart w:id="21" w:name="_Toc471130161"/>
+      <w:bookmarkStart w:id="20" w:name="_Toc471130161"/>
       <w:r>
         <w:t>Characters</w:t>
       </w:r>
-      <w:bookmarkEnd w:id="21"/>
+      <w:bookmarkEnd w:id="20"/>
     </w:p>
     <w:p>
       <w:r>
@@ -3237,11 +3193,105 @@
       <w:pPr>
         <w:pStyle w:val="Heading3"/>
       </w:pPr>
-      <w:bookmarkStart w:id="22" w:name="_Toc471130162"/>
+      <w:bookmarkStart w:id="21" w:name="_Toc471130162"/>
       <w:r>
         <w:lastRenderedPageBreak/>
         <w:t>Player</w:t>
       </w:r>
+      <w:bookmarkEnd w:id="21"/>
+    </w:p>
+    <w:p>
+      <w:pPr>
+        <w:pStyle w:val="Heading4"/>
+      </w:pPr>
+      <w:r>
+        <w:t xml:space="preserve">You are wanting in power, you are an aberration in the realm. Coincidentally the daughters of the seven other vassals are an amalgam of the seven deadly sins. </w:t>
+      </w:r>
+      <w:r>
+        <w:t>Your decision of perfidy culminated when t</w:t>
+      </w:r>
+      <w:r>
+        <w:t>he king offends you when he intimated to you that your father was weak.</w:t>
+      </w:r>
+      <w:r>
+        <w:t xml:space="preserve"> When you dare speak back he lambasts your terrible rule of your kingdom and threatens to have you replaced.</w:t>
+      </w:r>
+      <w:r>
+        <w:t xml:space="preserve"> You are an aesthete with regards </w:t>
+      </w:r>
+      <w:r>
+        <w:t>to women.</w:t>
+      </w:r>
+      <w:r>
+        <w:t xml:space="preserve"> You are conspicuous of this aspect of your personality.</w:t>
+      </w:r>
+    </w:p>
+    <w:p>
+      <w:pPr>
+        <w:pStyle w:val="Heading4"/>
+      </w:pPr>
+      <w:r>
+        <w:t>Goal</w:t>
+      </w:r>
+    </w:p>
+    <w:p>
+      <w:pPr>
+        <w:pStyle w:val="Heading4"/>
+      </w:pPr>
+      <w:r>
+        <w:t>Motivation</w:t>
+      </w:r>
+    </w:p>
+    <w:p>
+      <w:pPr>
+        <w:pStyle w:val="Heading4"/>
+      </w:pPr>
+      <w:r>
+        <w:t>Conflict</w:t>
+      </w:r>
+    </w:p>
+    <w:p>
+      <w:pPr>
+        <w:pStyle w:val="Heading4"/>
+      </w:pPr>
+      <w:r>
+        <w:t>Epiphany</w:t>
+      </w:r>
+    </w:p>
+    <w:p>
+      <w:pPr>
+        <w:pStyle w:val="Heading3"/>
+      </w:pPr>
+      <w:r>
+        <w:t>Butler</w:t>
+      </w:r>
+    </w:p>
+    <w:p>
+      <w:pPr>
+        <w:pStyle w:val="Heading4"/>
+      </w:pPr>
+      <w:r>
+        <w:t>The loyal butler is still extant after having served your father. An innocuous</w:t>
+      </w:r>
+      <w:r>
+        <w:t>,</w:t>
+      </w:r>
+      <w:r>
+        <w:t xml:space="preserve"> and extremely loyal servant. But something about him is anomalous</w:t>
+      </w:r>
+      <w:r>
+        <w:t>, cryptic, and obscure</w:t>
+      </w:r>
+      <w:r>
+        <w:t>. He will provide a d</w:t>
+      </w:r>
+      <w:r>
+        <w:t>idactic tutorial for the player.</w:t>
+      </w:r>
+      <w:r>
+        <w:t xml:space="preserve"> Seemingly has the ability of prescience and is a great source of wisdom for the player.</w:t>
+      </w:r>
+      <w:bookmarkStart w:id="22" w:name="_GoBack"/>
       <w:bookmarkEnd w:id="22"/>
     </w:p>
     <w:p>
@@ -3249,40 +3299,23 @@
         <w:pStyle w:val="Heading4"/>
       </w:pPr>
       <w:r>
-        <w:t>Storyline</w:t>
+        <w:t xml:space="preserve">An intelligent man, any goals outside of serving you are unknown. </w:t>
       </w:r>
     </w:p>
     <w:p>
       <w:pPr>
         <w:pStyle w:val="Heading4"/>
       </w:pPr>
-      <w:r>
-        <w:t>Goal</w:t>
-      </w:r>
     </w:p>
     <w:p>
       <w:pPr>
         <w:pStyle w:val="Heading4"/>
       </w:pPr>
-      <w:r>
-        <w:t>Motivation</w:t>
-      </w:r>
     </w:p>
     <w:p>
       <w:pPr>
         <w:pStyle w:val="Heading4"/>
       </w:pPr>
-      <w:r>
-        <w:t>Conflict</w:t>
-      </w:r>
-    </w:p>
-    <w:p>
-      <w:pPr>
-        <w:pStyle w:val="Heading4"/>
-      </w:pPr>
-      <w:r>
-        <w:t>Epiphany</w:t>
-      </w:r>
     </w:p>
     <w:p>
       <w:pPr>
@@ -3312,7 +3345,25 @@
         <w:pStyle w:val="Heading4"/>
       </w:pPr>
       <w:r>
-        <w:t>Storyline</w:t>
+        <w:t>A rather decorous personality, she ensures that she is the best at everything</w:t>
+      </w:r>
+      <w:r>
+        <w:t xml:space="preserve"> through meticulous planning</w:t>
+      </w:r>
+      <w:r>
+        <w:t xml:space="preserve">. She is voluble and excels at most of anything she tries. Her realm resides within the ancient bucolic lands of Multas. </w:t>
+      </w:r>
+      <w:r>
+        <w:t>Ultimately,</w:t>
+      </w:r>
+      <w:r>
+        <w:t xml:space="preserve"> she is a dogmatic personality</w:t>
+      </w:r>
+      <w:r>
+        <w:t xml:space="preserve"> and demands that those who interact with her be deferential</w:t>
+      </w:r>
+      <w:r>
+        <w:t>.</w:t>
       </w:r>
     </w:p>
     <w:p>
@@ -3344,29 +3395,11 @@
         <w:pStyle w:val="Heading3"/>
       </w:pPr>
       <w:bookmarkStart w:id="24" w:name="_Toc471130164"/>
-      <w:proofErr w:type="spellStart"/>
-      <w:r>
-        <w:t>Vidia</w:t>
-      </w:r>
-      <w:proofErr w:type="spellEnd"/>
-      <w:r>
-        <w:t xml:space="preserve"> </w:t>
-      </w:r>
-      <w:proofErr w:type="gramStart"/>
-      <w:r>
-        <w:t>Ni</w:t>
-      </w:r>
-      <w:r>
-        <w:t>(</w:t>
-      </w:r>
-      <w:proofErr w:type="spellStart"/>
-      <w:proofErr w:type="gramEnd"/>
-      <w:r>
-        <w:t>timidis</w:t>
-      </w:r>
-      <w:proofErr w:type="spellEnd"/>
-      <w:r>
-        <w:t xml:space="preserve"> </w:t>
+      <w:r>
+        <w:t>Vidia Ni</w:t>
+      </w:r>
+      <w:r>
+        <w:t xml:space="preserve">(timidis </w:t>
       </w:r>
       <w:r>
         <w:t>-</w:t>
@@ -3384,7 +3417,10 @@
         <w:pStyle w:val="Heading4"/>
       </w:pPr>
       <w:r>
-        <w:t>Storyline</w:t>
+        <w:t>Envy’s personality is that of someone amenable by status and power. She holds acrimony towards anyone better than her.</w:t>
+      </w:r>
+      <w:r>
+        <w:t xml:space="preserve"> Her realm is rustic, adding to her personality.</w:t>
       </w:r>
     </w:p>
     <w:p>
@@ -3416,6 +3452,7 @@
         <w:pStyle w:val="Heading4"/>
       </w:pPr>
       <w:r>
+        <w:lastRenderedPageBreak/>
         <w:t>Epiphany</w:t>
       </w:r>
     </w:p>
@@ -3424,29 +3461,8 @@
         <w:pStyle w:val="Heading3"/>
       </w:pPr>
       <w:bookmarkStart w:id="25" w:name="_Toc471130165"/>
-      <w:proofErr w:type="spellStart"/>
-      <w:r>
-        <w:t>Gula</w:t>
-      </w:r>
-      <w:proofErr w:type="spellEnd"/>
-      <w:r>
-        <w:t xml:space="preserve"> </w:t>
-      </w:r>
-      <w:proofErr w:type="spellStart"/>
-      <w:r>
-        <w:t>Gluv</w:t>
-      </w:r>
-      <w:proofErr w:type="spellEnd"/>
-      <w:r>
-        <w:t xml:space="preserve"> (</w:t>
-      </w:r>
-      <w:proofErr w:type="spellStart"/>
-      <w:r>
-        <w:t>gula</w:t>
-      </w:r>
-      <w:proofErr w:type="spellEnd"/>
-      <w:r>
-        <w:t xml:space="preserve"> -&gt; Latin for “gluttony”)</w:t>
+      <w:r>
+        <w:t>Gula Gluv (gula -&gt; Latin for “gluttony”)</w:t>
       </w:r>
       <w:bookmarkEnd w:id="25"/>
     </w:p>
@@ -3455,7 +3471,13 @@
         <w:pStyle w:val="Heading4"/>
       </w:pPr>
       <w:r>
-        <w:t>Storyline</w:t>
+        <w:t>A wasteful person</w:t>
+      </w:r>
+      <w:r>
+        <w:t xml:space="preserve"> with a glut of decadent resources</w:t>
+      </w:r>
+      <w:r>
+        <w:t xml:space="preserve">. </w:t>
       </w:r>
     </w:p>
     <w:p>
@@ -3490,7 +3512,6 @@
         <w:t>Epiphany</w:t>
       </w:r>
     </w:p>
-    <w:p/>
     <w:p>
       <w:pPr>
         <w:pStyle w:val="Heading3"/>
@@ -3498,7 +3519,6 @@
       <w:bookmarkStart w:id="26" w:name="_Toc471130166"/>
       <w:proofErr w:type="spellStart"/>
       <w:r>
-        <w:lastRenderedPageBreak/>
         <w:t>Libia</w:t>
       </w:r>
       <w:proofErr w:type="spellEnd"/>
@@ -3513,99 +3533,108 @@
       <w:r>
         <w:t xml:space="preserve"> (</w:t>
       </w:r>
+      <w:r>
+        <w:t>libido</w:t>
+      </w:r>
+      <w:r>
+        <w:t xml:space="preserve"> -&gt; Latin for “lust”)</w:t>
+      </w:r>
+      <w:bookmarkEnd w:id="26"/>
+    </w:p>
+    <w:p>
+      <w:pPr>
+        <w:pStyle w:val="Heading4"/>
+      </w:pPr>
+      <w:r>
+        <w:t>Lust is someone who goes after whatever she wants, going as far as to profligate her gold and even her people.</w:t>
+      </w:r>
+      <w:r>
+        <w:t xml:space="preserve"> She is more concerned with the aesthetic properties of wanting, desiring only the best.</w:t>
+      </w:r>
+    </w:p>
+    <w:p>
+      <w:pPr>
+        <w:pStyle w:val="Heading4"/>
+      </w:pPr>
+      <w:r>
+        <w:t>Goal</w:t>
+      </w:r>
+    </w:p>
+    <w:p>
+      <w:pPr>
+        <w:pStyle w:val="Heading4"/>
+      </w:pPr>
+      <w:r>
+        <w:t>Motivation</w:t>
+      </w:r>
+    </w:p>
+    <w:p>
+      <w:pPr>
+        <w:pStyle w:val="Heading4"/>
+      </w:pPr>
+      <w:r>
+        <w:t>Conflict</w:t>
+      </w:r>
+    </w:p>
+    <w:p>
+      <w:pPr>
+        <w:pStyle w:val="Heading4"/>
+      </w:pPr>
+      <w:r>
+        <w:t>Epiphany</w:t>
+      </w:r>
+    </w:p>
+    <w:p>
+      <w:pPr>
+        <w:pStyle w:val="Heading3"/>
+      </w:pPr>
+      <w:bookmarkStart w:id="27" w:name="_Toc471130167"/>
+      <w:r>
+        <w:t>Ira</w:t>
+      </w:r>
+      <w:r>
+        <w:t xml:space="preserve"> </w:t>
+      </w:r>
       <w:proofErr w:type="spellStart"/>
       <w:r>
-        <w:t>gula</w:t>
+        <w:t>Fur</w:t>
+      </w:r>
+      <w:r>
+        <w:t>o</w:t>
       </w:r>
       <w:proofErr w:type="spellEnd"/>
       <w:r>
-        <w:t xml:space="preserve"> -&gt; Latin for “lust”)</w:t>
-      </w:r>
-      <w:bookmarkEnd w:id="26"/>
+        <w:t xml:space="preserve"> (furor</w:t>
+      </w:r>
+      <w:r>
+        <w:t xml:space="preserve"> </w:t>
+      </w:r>
+      <w:r>
+        <w:t>-</w:t>
+      </w:r>
+      <w:r>
+        <w:t>&gt;</w:t>
+      </w:r>
+      <w:r>
+        <w:t xml:space="preserve"> Latin for “anger”)</w:t>
+      </w:r>
+      <w:bookmarkEnd w:id="27"/>
     </w:p>
     <w:p>
       <w:pPr>
         <w:pStyle w:val="Heading4"/>
       </w:pPr>
       <w:r>
-        <w:t>Storyline</w:t>
-      </w:r>
-    </w:p>
-    <w:p>
-      <w:pPr>
-        <w:pStyle w:val="Heading4"/>
-      </w:pPr>
-      <w:r>
-        <w:t>Goal</w:t>
-      </w:r>
-    </w:p>
-    <w:p>
-      <w:pPr>
-        <w:pStyle w:val="Heading4"/>
-      </w:pPr>
-      <w:r>
-        <w:t>Motivation</w:t>
-      </w:r>
-    </w:p>
-    <w:p>
-      <w:pPr>
-        <w:pStyle w:val="Heading4"/>
-      </w:pPr>
-      <w:r>
-        <w:t>Conflict</w:t>
-      </w:r>
-    </w:p>
-    <w:p>
-      <w:pPr>
-        <w:pStyle w:val="Heading4"/>
-      </w:pPr>
-      <w:r>
-        <w:t>Epiphany</w:t>
-      </w:r>
-    </w:p>
-    <w:p/>
-    <w:p>
-      <w:pPr>
-        <w:pStyle w:val="Heading3"/>
-      </w:pPr>
-      <w:bookmarkStart w:id="27" w:name="_Toc471130167"/>
-      <w:r>
-        <w:t>Ira</w:t>
-      </w:r>
-      <w:r>
-        <w:t xml:space="preserve"> </w:t>
-      </w:r>
-      <w:proofErr w:type="spellStart"/>
-      <w:r>
-        <w:t>Fur</w:t>
-      </w:r>
-      <w:r>
-        <w:t>o</w:t>
-      </w:r>
-      <w:proofErr w:type="spellEnd"/>
-      <w:r>
-        <w:t xml:space="preserve"> (furor</w:t>
-      </w:r>
-      <w:r>
-        <w:t xml:space="preserve"> </w:t>
-      </w:r>
-      <w:r>
-        <w:t>-</w:t>
-      </w:r>
-      <w:r>
-        <w:t>&gt;</w:t>
-      </w:r>
-      <w:r>
-        <w:t xml:space="preserve"> Latin for “anger”)</w:t>
-      </w:r>
-      <w:bookmarkEnd w:id="27"/>
-    </w:p>
-    <w:p>
-      <w:pPr>
-        <w:pStyle w:val="Heading4"/>
-      </w:pPr>
-      <w:r>
-        <w:t>Storyline</w:t>
+        <w:t>A rather gall personality, and quick to enrage</w:t>
+      </w:r>
+      <w:r>
+        <w:t>. Impudent and bold.</w:t>
+      </w:r>
+      <w:r>
+        <w:t xml:space="preserve"> She is a rather dictatorial personality.</w:t>
+      </w:r>
+      <w:r>
+        <w:t xml:space="preserve"> Quick to give a vociferous response.</w:t>
       </w:r>
     </w:p>
     <w:p>
@@ -3676,7 +3705,25 @@
         <w:pStyle w:val="Heading4"/>
       </w:pPr>
       <w:r>
-        <w:t>Storyline</w:t>
+        <w:t>A character who is parsimonious toward</w:t>
+      </w:r>
+      <w:r>
+        <w:t>s her serfs and town.</w:t>
+      </w:r>
+      <w:r>
+        <w:t xml:space="preserve"> </w:t>
+      </w:r>
+      <w:r>
+        <w:t>Greed’s personality is parsimonious towards her people, yet she is prodigal and lives in a mansion fit for the king she rules her people with an iron fist</w:t>
+      </w:r>
+      <w:r>
+        <w:t xml:space="preserve">. </w:t>
+      </w:r>
+      <w:r>
+        <w:t xml:space="preserve">Even through this brash personality she is gossamer and can be easily manipulated. </w:t>
+      </w:r>
+      <w:r>
+        <w:t>As a greedy person, she tends to be rather mawkish and hordes many resources.</w:t>
       </w:r>
     </w:p>
     <w:p>
@@ -3718,6 +3765,7 @@
       <w:bookmarkStart w:id="29" w:name="_Toc471130169"/>
       <w:proofErr w:type="spellStart"/>
       <w:r>
+        <w:lastRenderedPageBreak/>
         <w:t>Dia</w:t>
       </w:r>
       <w:proofErr w:type="spellEnd"/>
@@ -3733,12 +3781,10 @@
         <w:t xml:space="preserve"> (acedia -&gt; </w:t>
       </w:r>
       <w:proofErr w:type="spellStart"/>
-      <w:proofErr w:type="gramStart"/>
       <w:r>
         <w:t>latin</w:t>
       </w:r>
       <w:proofErr w:type="spellEnd"/>
-      <w:proofErr w:type="gramEnd"/>
       <w:r>
         <w:t xml:space="preserve"> for “sloth”)</w:t>
       </w:r>
@@ -3749,7 +3795,28 @@
         <w:pStyle w:val="Heading4"/>
       </w:pPr>
       <w:r>
-        <w:t>Storyline</w:t>
+        <w:t>A reticent woman, who would rather spend her time indoors.</w:t>
+      </w:r>
+      <w:r>
+        <w:t xml:space="preserve"> </w:t>
+      </w:r>
+      <w:r>
+        <w:t>Sloth is lazy, she demurrers to any suggestion involving effort.</w:t>
+      </w:r>
+      <w:r>
+        <w:t xml:space="preserve"> She eschews any interaction with others</w:t>
+      </w:r>
+      <w:r>
+        <w:t xml:space="preserve"> and shows diffidence on the chance that she must interact with someone. At a glance, she may seem apathetic but that couldn’t be further from the truth. </w:t>
+      </w:r>
+      <w:r>
+        <w:t>Unfortunately,</w:t>
+      </w:r>
+      <w:r>
+        <w:t xml:space="preserve"> this exacerbates her </w:t>
+      </w:r>
+      <w:r>
+        <w:t>reclusiveness as people tend to ignore her.</w:t>
       </w:r>
     </w:p>
     <w:p>
@@ -3816,8 +3883,8 @@
 </file>
 
 <file path=word/numbering.xml><?xml version="1.0" encoding="utf-8"?>
-<w:numbering xmlns:wpc="http://schemas.microsoft.com/office/word/2010/wordprocessingCanvas" xmlns:mc="http://schemas.openxmlformats.org/markup-compatibility/2006" xmlns:o="urn:schemas-microsoft-com:office:office" xmlns:r="http://schemas.openxmlformats.org/officeDocument/2006/relationships" xmlns:m="http://schemas.openxmlformats.org/officeDocument/2006/math" xmlns:v="urn:schemas-microsoft-com:vml" xmlns:wp14="http://schemas.microsoft.com/office/word/2010/wordprocessingDrawing" xmlns:wp="http://schemas.openxmlformats.org/drawingml/2006/wordprocessingDrawing" xmlns:w10="urn:schemas-microsoft-com:office:word" xmlns:w="http://schemas.openxmlformats.org/wordprocessingml/2006/main" xmlns:w14="http://schemas.microsoft.com/office/word/2010/wordml" xmlns:wpg="http://schemas.microsoft.com/office/word/2010/wordprocessingGroup" xmlns:wpi="http://schemas.microsoft.com/office/word/2010/wordprocessingInk" xmlns:wne="http://schemas.microsoft.com/office/word/2006/wordml" xmlns:wps="http://schemas.microsoft.com/office/word/2010/wordprocessingShape" mc:Ignorable="w14 wp14">
-  <w:abstractNum w:abstractNumId="0">
+<w:numbering xmlns:wpc="http://schemas.microsoft.com/office/word/2010/wordprocessingCanvas" xmlns:cx="http://schemas.microsoft.com/office/drawing/2014/chartex" xmlns:cx1="http://schemas.microsoft.com/office/drawing/2015/9/8/chartex" xmlns:cx2="http://schemas.microsoft.com/office/drawing/2015/10/21/chartex" xmlns:cx3="http://schemas.microsoft.com/office/drawing/2016/5/9/chartex" xmlns:cx4="http://schemas.microsoft.com/office/drawing/2016/5/10/chartex" xmlns:cx5="http://schemas.microsoft.com/office/drawing/2016/5/11/chartex" xmlns:mc="http://schemas.openxmlformats.org/markup-compatibility/2006" xmlns:o="urn:schemas-microsoft-com:office:office" xmlns:r="http://schemas.openxmlformats.org/officeDocument/2006/relationships" xmlns:m="http://schemas.openxmlformats.org/officeDocument/2006/math" xmlns:v="urn:schemas-microsoft-com:vml" xmlns:wp14="http://schemas.microsoft.com/office/word/2010/wordprocessingDrawing" xmlns:wp="http://schemas.openxmlformats.org/drawingml/2006/wordprocessingDrawing" xmlns:w10="urn:schemas-microsoft-com:office:word" xmlns:w="http://schemas.openxmlformats.org/wordprocessingml/2006/main" xmlns:w14="http://schemas.microsoft.com/office/word/2010/wordml" xmlns:w15="http://schemas.microsoft.com/office/word/2012/wordml" xmlns:w16se="http://schemas.microsoft.com/office/word/2015/wordml/symex" xmlns:wpg="http://schemas.microsoft.com/office/word/2010/wordprocessingGroup" xmlns:wpi="http://schemas.microsoft.com/office/word/2010/wordprocessingInk" xmlns:wne="http://schemas.microsoft.com/office/word/2006/wordml" xmlns:wps="http://schemas.microsoft.com/office/word/2010/wordprocessingShape" mc:Ignorable="w14 w15 w16se wp14">
+  <w:abstractNum w:abstractNumId="0" w15:restartNumberingAfterBreak="0">
     <w:nsid w:val="0EBA2962"/>
     <w:multiLevelType w:val="multilevel"/>
     <w:tmpl w:val="08AE7340"/>
@@ -3942,7 +4009,7 @@
       </w:rPr>
     </w:lvl>
   </w:abstractNum>
-  <w:abstractNum w:abstractNumId="1">
+  <w:abstractNum w:abstractNumId="1" w15:restartNumberingAfterBreak="0">
     <w:nsid w:val="12A57CA0"/>
     <w:multiLevelType w:val="hybridMultilevel"/>
     <w:tmpl w:val="2F9A95F4"/>
@@ -4031,7 +4098,7 @@
       </w:pPr>
     </w:lvl>
   </w:abstractNum>
-  <w:abstractNum w:abstractNumId="2">
+  <w:abstractNum w:abstractNumId="2" w15:restartNumberingAfterBreak="0">
     <w:nsid w:val="384A3F8E"/>
     <w:multiLevelType w:val="hybridMultilevel"/>
     <w:tmpl w:val="68563B36"/>
@@ -4120,7 +4187,7 @@
       </w:pPr>
     </w:lvl>
   </w:abstractNum>
-  <w:abstractNum w:abstractNumId="3">
+  <w:abstractNum w:abstractNumId="3" w15:restartNumberingAfterBreak="0">
     <w:nsid w:val="3996683F"/>
     <w:multiLevelType w:val="multilevel"/>
     <w:tmpl w:val="04090027"/>
@@ -4206,7 +4273,7 @@
       </w:pPr>
     </w:lvl>
   </w:abstractNum>
-  <w:abstractNum w:abstractNumId="4">
+  <w:abstractNum w:abstractNumId="4" w15:restartNumberingAfterBreak="0">
     <w:nsid w:val="4E3E593D"/>
     <w:multiLevelType w:val="hybridMultilevel"/>
     <w:tmpl w:val="94B2DDE6"/>
@@ -4319,7 +4386,7 @@
       </w:rPr>
     </w:lvl>
   </w:abstractNum>
-  <w:abstractNum w:abstractNumId="5">
+  <w:abstractNum w:abstractNumId="5" w15:restartNumberingAfterBreak="0">
     <w:nsid w:val="7E613065"/>
     <w:multiLevelType w:val="hybridMultilevel"/>
     <w:tmpl w:val="4D38B126"/>
@@ -4408,7 +4475,7 @@
       </w:pPr>
     </w:lvl>
   </w:abstractNum>
-  <w:abstractNum w:abstractNumId="6">
+  <w:abstractNum w:abstractNumId="6" w15:restartNumberingAfterBreak="0">
     <w:nsid w:val="7F7046CF"/>
     <w:multiLevelType w:val="hybridMultilevel"/>
     <w:tmpl w:val="B484C3B4"/>
@@ -4522,7 +4589,7 @@
 </file>
 
 <file path=word/styles.xml><?xml version="1.0" encoding="utf-8"?>
-<w:styles xmlns:mc="http://schemas.openxmlformats.org/markup-compatibility/2006" xmlns:r="http://schemas.openxmlformats.org/officeDocument/2006/relationships" xmlns:w="http://schemas.openxmlformats.org/wordprocessingml/2006/main" xmlns:w14="http://schemas.microsoft.com/office/word/2010/wordml" mc:Ignorable="w14">
+<w:styles xmlns:mc="http://schemas.openxmlformats.org/markup-compatibility/2006" xmlns:r="http://schemas.openxmlformats.org/officeDocument/2006/relationships" xmlns:w="http://schemas.openxmlformats.org/wordprocessingml/2006/main" xmlns:w14="http://schemas.microsoft.com/office/word/2010/wordml" xmlns:w15="http://schemas.microsoft.com/office/word/2012/wordml" xmlns:w16se="http://schemas.microsoft.com/office/word/2015/wordml/symex" mc:Ignorable="w14 w15 w16se">
   <w:docDefaults>
     <w:rPrDefault>
       <w:rPr>
@@ -4538,846 +4605,381 @@
       </w:pPr>
     </w:pPrDefault>
   </w:docDefaults>
-  <w:latentStyles w:defLockedState="0" w:defUIPriority="99" w:defSemiHidden="1" w:defUnhideWhenUsed="1" w:defQFormat="0" w:count="267">
-    <w:lsdException w:name="Normal" w:semiHidden="0" w:uiPriority="0" w:unhideWhenUsed="0" w:qFormat="1"/>
-    <w:lsdException w:name="heading 1" w:semiHidden="0" w:uiPriority="9" w:unhideWhenUsed="0" w:qFormat="1"/>
-    <w:lsdException w:name="heading 2" w:uiPriority="9" w:qFormat="1"/>
-    <w:lsdException w:name="heading 3" w:uiPriority="9" w:qFormat="1"/>
-    <w:lsdException w:name="heading 4" w:uiPriority="9" w:qFormat="1"/>
-    <w:lsdException w:name="heading 5" w:uiPriority="9" w:qFormat="1"/>
-    <w:lsdException w:name="heading 6" w:uiPriority="9" w:qFormat="1"/>
-    <w:lsdException w:name="heading 7" w:uiPriority="9" w:qFormat="1"/>
-    <w:lsdException w:name="heading 8" w:uiPriority="9" w:qFormat="1"/>
-    <w:lsdException w:name="heading 9" w:uiPriority="9" w:qFormat="1"/>
-    <w:lsdException w:name="toc 1" w:uiPriority="39"/>
-    <w:lsdException w:name="toc 2" w:uiPriority="39"/>
-    <w:lsdException w:name="toc 3" w:uiPriority="39"/>
-    <w:lsdException w:name="toc 4" w:uiPriority="39"/>
-    <w:lsdException w:name="toc 5" w:uiPriority="39"/>
-    <w:lsdException w:name="toc 6" w:uiPriority="39"/>
-    <w:lsdException w:name="toc 7" w:uiPriority="39"/>
-    <w:lsdException w:name="toc 8" w:uiPriority="39"/>
-    <w:lsdException w:name="toc 9" w:uiPriority="39"/>
-    <w:lsdException w:name="caption" w:uiPriority="35" w:qFormat="1"/>
-    <w:lsdException w:name="Title" w:semiHidden="0" w:uiPriority="10" w:unhideWhenUsed="0" w:qFormat="1"/>
-    <w:lsdException w:name="Default Paragraph Font" w:uiPriority="1"/>
-    <w:lsdException w:name="Subtitle" w:semiHidden="0" w:uiPriority="11" w:unhideWhenUsed="0" w:qFormat="1"/>
-    <w:lsdException w:name="Strong" w:semiHidden="0" w:uiPriority="22" w:unhideWhenUsed="0" w:qFormat="1"/>
-    <w:lsdException w:name="Emphasis" w:semiHidden="0" w:uiPriority="20" w:unhideWhenUsed="0" w:qFormat="1"/>
-    <w:lsdException w:name="Table Grid" w:semiHidden="0" w:uiPriority="59" w:unhideWhenUsed="0"/>
-    <w:lsdException w:name="Placeholder Text" w:unhideWhenUsed="0"/>
-    <w:lsdException w:name="No Spacing" w:semiHidden="0" w:uiPriority="1" w:unhideWhenUsed="0" w:qFormat="1"/>
-    <w:lsdException w:name="Light Shading" w:semiHidden="0" w:uiPriority="60" w:unhideWhenUsed="0"/>
-    <w:lsdException w:name="Light List" w:semiHidden="0" w:uiPriority="61" w:unhideWhenUsed="0"/>
-    <w:lsdException w:name="Light Grid" w:semiHidden="0" w:uiPriority="62" w:unhideWhenUsed="0"/>
-    <w:lsdException w:name="Medium Shading 1" w:semiHidden="0" w:uiPriority="63" w:unhideWhenUsed="0"/>
-    <w:lsdException w:name="Medium Shading 2" w:semiHidden="0" w:uiPriority="64" w:unhideWhenUsed="0"/>
-    <w:lsdException w:name="Medium List 1" w:semiHidden="0" w:uiPriority="65" w:unhideWhenUsed="0"/>
-    <w:lsdException w:name="Medium List 2" w:semiHidden="0" w:uiPriority="66" w:unhideWhenUsed="0"/>
-    <w:lsdException w:name="Medium Grid 1" w:semiHidden="0" w:uiPriority="67" w:unhideWhenUsed="0"/>
-    <w:lsdException w:name="Medium Grid 2" w:semiHidden="0" w:uiPriority="68" w:unhideWhenUsed="0"/>
-    <w:lsdException w:name="Medium Grid 3" w:semiHidden="0" w:uiPriority="69" w:unhideWhenUsed="0"/>
-    <w:lsdException w:name="Dark List" w:semiHidden="0" w:uiPriority="70" w:unhideWhenUsed="0"/>
-    <w:lsdException w:name="Colorful Shading" w:semiHidden="0" w:uiPriority="71" w:unhideWhenUsed="0"/>
-    <w:lsdException w:name="Colorful List" w:semiHidden="0" w:uiPriority="72" w:unhideWhenUsed="0"/>
-    <w:lsdException w:name="Colorful Grid" w:semiHidden="0" w:uiPriority="73" w:unhideWhenUsed="0"/>
-    <w:lsdException w:name="Light Shading Accent 1" w:semiHidden="0" w:uiPriority="60" w:unhideWhenUsed="0"/>
-    <w:lsdException w:name="Light List Accent 1" w:semiHidden="0" w:uiPriority="61" w:unhideWhenUsed="0"/>
-    <w:lsdException w:name="Light Grid Accent 1" w:semiHidden="0" w:uiPriority="62" w:unhideWhenUsed="0"/>
-    <w:lsdException w:name="Medium Shading 1 Accent 1" w:semiHidden="0" w:uiPriority="63" w:unhideWhenUsed="0"/>
-    <w:lsdException w:name="Medium Shading 2 Accent 1" w:semiHidden="0" w:uiPriority="64" w:unhideWhenUsed="0"/>
-    <w:lsdException w:name="Medium List 1 Accent 1" w:semiHidden="0" w:uiPriority="65" w:unhideWhenUsed="0"/>
-    <w:lsdException w:name="Revision" w:unhideWhenUsed="0"/>
-    <w:lsdException w:name="List Paragraph" w:semiHidden="0" w:uiPriority="34" w:unhideWhenUsed="0" w:qFormat="1"/>
-    <w:lsdException w:name="Quote" w:semiHidden="0" w:uiPriority="29" w:unhideWhenUsed="0" w:qFormat="1"/>
-    <w:lsdException w:name="Intense Quote" w:semiHidden="0" w:uiPriority="30" w:unhideWhenUsed="0" w:qFormat="1"/>
-    <w:lsdException w:name="Medium List 2 Accent 1" w:semiHidden="0" w:uiPriority="66" w:unhideWhenUsed="0"/>
-    <w:lsdException w:name="Medium Grid 1 Accent 1" w:semiHidden="0" w:uiPriority="67" w:unhideWhenUsed="0"/>
-    <w:lsdException w:name="Medium Grid 2 Accent 1" w:semiHidden="0" w:uiPriority="68" w:unhideWhenUsed="0"/>
-    <w:lsdException w:name="Medium Grid 3 Accent 1" w:semiHidden="0" w:uiPriority="69" w:unhideWhenUsed="0"/>
-    <w:lsdException w:name="Dark List Accent 1" w:semiHidden="0" w:uiPriority="70" w:unhideWhenUsed="0"/>
-    <w:lsdException w:name="Colorful Shading Accent 1" w:semiHidden="0" w:uiPriority="71" w:unhideWhenUsed="0"/>
-    <w:lsdException w:name="Colorful List Accent 1" w:semiHidden="0" w:uiPriority="72" w:unhideWhenUsed="0"/>
-    <w:lsdException w:name="Colorful Grid Accent 1" w:semiHidden="0" w:uiPriority="73" w:unhideWhenUsed="0"/>
-    <w:lsdException w:name="Light Shading Accent 2" w:semiHidden="0" w:uiPriority="60" w:unhideWhenUsed="0"/>
-    <w:lsdException w:name="Light List Accent 2" w:semiHidden="0" w:uiPriority="61" w:unhideWhenUsed="0"/>
-    <w:lsdException w:name="Light Grid Accent 2" w:semiHidden="0" w:uiPriority="62" w:unhideWhenUsed="0"/>
-    <w:lsdException w:name="Medium Shading 1 Accent 2" w:semiHidden="0" w:uiPriority="63" w:unhideWhenUsed="0"/>
-    <w:lsdException w:name="Medium Shading 2 Accent 2" w:semiHidden="0" w:uiPriority="64" w:unhideWhenUsed="0"/>
-    <w:lsdException w:name="Medium List 1 Accent 2" w:semiHidden="0" w:uiPriority="65" w:unhideWhenUsed="0"/>
-    <w:lsdException w:name="Medium List 2 Accent 2" w:semiHidden="0" w:uiPriority="66" w:unhideWhenUsed="0"/>
-    <w:lsdException w:name="Medium Grid 1 Accent 2" w:semiHidden="0" w:uiPriority="67" w:unhideWhenUsed="0"/>
-    <w:lsdException w:name="Medium Grid 2 Accent 2" w:semiHidden="0" w:uiPriority="68" w:unhideWhenUsed="0"/>
-    <w:lsdException w:name="Medium Grid 3 Accent 2" w:semiHidden="0" w:uiPriority="69" w:unhideWhenUsed="0"/>
-    <w:lsdException w:name="Dark List Accent 2" w:semiHidden="0" w:uiPriority="70" w:unhideWhenUsed="0"/>
-    <w:lsdException w:name="Colorful Shading Accent 2" w:semiHidden="0" w:uiPriority="71" w:unhideWhenUsed="0"/>
-    <w:lsdException w:name="Colorful List Accent 2" w:semiHidden="0" w:uiPriority="72" w:unhideWhenUsed="0"/>
-    <w:lsdException w:name="Colorful Grid Accent 2" w:semiHidden="0" w:uiPriority="73" w:unhideWhenUsed="0"/>
-    <w:lsdException w:name="Light Shading Accent 3" w:semiHidden="0" w:uiPriority="60" w:unhideWhenUsed="0"/>
-    <w:lsdException w:name="Light List Accent 3" w:semiHidden="0" w:uiPriority="61" w:unhideWhenUsed="0"/>
-    <w:lsdException w:name="Light Grid Accent 3" w:semiHidden="0" w:uiPriority="62" w:unhideWhenUsed="0"/>
-    <w:lsdException w:name="Medium Shading 1 Accent 3" w:semiHidden="0" w:uiPriority="63" w:unhideWhenUsed="0"/>
-    <w:lsdException w:name="Medium Shading 2 Accent 3" w:semiHidden="0" w:uiPriority="64" w:unhideWhenUsed="0"/>
-    <w:lsdException w:name="Medium List 1 Accent 3" w:semiHidden="0" w:uiPriority="65" w:unhideWhenUsed="0"/>
-    <w:lsdException w:name="Medium List 2 Accent 3" w:semiHidden="0" w:uiPriority="66" w:unhideWhenUsed="0"/>
-    <w:lsdException w:name="Medium Grid 1 Accent 3" w:semiHidden="0" w:uiPriority="67" w:unhideWhenUsed="0"/>
-    <w:lsdException w:name="Medium Grid 2 Accent 3" w:semiHidden="0" w:uiPriority="68" w:unhideWhenUsed="0"/>
-    <w:lsdException w:name="Medium Grid 3 Accent 3" w:semiHidden="0" w:uiPriority="69" w:unhideWhenUsed="0"/>
-    <w:lsdException w:name="Dark List Accent 3" w:semiHidden="0" w:uiPriority="70" w:unhideWhenUsed="0"/>
-    <w:lsdException w:name="Colorful Shading Accent 3" w:semiHidden="0" w:uiPriority="71" w:unhideWhenUsed="0"/>
-    <w:lsdException w:name="Colorful List Accent 3" w:semiHidden="0" w:uiPriority="72" w:unhideWhenUsed="0"/>
-    <w:lsdException w:name="Colorful Grid Accent 3" w:semiHidden="0" w:uiPriority="73" w:unhideWhenUsed="0"/>
-    <w:lsdException w:name="Light Shading Accent 4" w:semiHidden="0" w:uiPriority="60" w:unhideWhenUsed="0"/>
-    <w:lsdException w:name="Light List Accent 4" w:semiHidden="0" w:uiPriority="61" w:unhideWhenUsed="0"/>
-    <w:lsdException w:name="Light Grid Accent 4" w:semiHidden="0" w:uiPriority="62" w:unhideWhenUsed="0"/>
-    <w:lsdException w:name="Medium Shading 1 Accent 4" w:semiHidden="0" w:uiPriority="63" w:unhideWhenUsed="0"/>
-    <w:lsdException w:name="Medium Shading 2 Accent 4" w:semiHidden="0" w:uiPriority="64" w:unhideWhenUsed="0"/>
-    <w:lsdException w:name="Medium List 1 Accent 4" w:semiHidden="0" w:uiPriority="65" w:unhideWhenUsed="0"/>
-    <w:lsdException w:name="Medium List 2 Accent 4" w:semiHidden="0" w:uiPriority="66" w:unhideWhenUsed="0"/>
-    <w:lsdException w:name="Medium Grid 1 Accent 4" w:semiHidden="0" w:uiPriority="67" w:unhideWhenUsed="0"/>
-    <w:lsdException w:name="Medium Grid 2 Accent 4" w:semiHidden="0" w:uiPriority="68" w:unhideWhenUsed="0"/>
-    <w:lsdException w:name="Medium Grid 3 Accent 4" w:semiHidden="0" w:uiPriority="69" w:unhideWhenUsed="0"/>
-    <w:lsdException w:name="Dark List Accent 4" w:semiHidden="0" w:uiPriority="70" w:unhideWhenUsed="0"/>
-    <w:lsdException w:name="Colorful Shading Accent 4" w:semiHidden="0" w:uiPriority="71" w:unhideWhenUsed="0"/>
-    <w:lsdException w:name="Colorful List Accent 4" w:semiHidden="0" w:uiPriority="72" w:unhideWhenUsed="0"/>
-    <w:lsdException w:name="Colorful Grid Accent 4" w:semiHidden="0" w:uiPriority="73" w:unhideWhenUsed="0"/>
-    <w:lsdException w:name="Light Shading Accent 5" w:semiHidden="0" w:uiPriority="60" w:unhideWhenUsed="0"/>
-    <w:lsdException w:name="Light List Accent 5" w:semiHidden="0" w:uiPriority="61" w:unhideWhenUsed="0"/>
-    <w:lsdException w:name="Light Grid Accent 5" w:semiHidden="0" w:uiPriority="62" w:unhideWhenUsed="0"/>
-    <w:lsdException w:name="Medium Shading 1 Accent 5" w:semiHidden="0" w:uiPriority="63" w:unhideWhenUsed="0"/>
-    <w:lsdException w:name="Medium Shading 2 Accent 5" w:semiHidden="0" w:uiPriority="64" w:unhideWhenUsed="0"/>
-    <w:lsdException w:name="Medium List 1 Accent 5" w:semiHidden="0" w:uiPriority="65" w:unhideWhenUsed="0"/>
-    <w:lsdException w:name="Medium List 2 Accent 5" w:semiHidden="0" w:uiPriority="66" w:unhideWhenUsed="0"/>
-    <w:lsdException w:name="Medium Grid 1 Accent 5" w:semiHidden="0" w:uiPriority="67" w:unhideWhenUsed="0"/>
-    <w:lsdException w:name="Medium Grid 2 Accent 5" w:semiHidden="0" w:uiPriority="68" w:unhideWhenUsed="0"/>
-    <w:lsdException w:name="Medium Grid 3 Accent 5" w:semiHidden="0" w:uiPriority="69" w:unhideWhenUsed="0"/>
-    <w:lsdException w:name="Dark List Accent 5" w:semiHidden="0" w:uiPriority="70" w:unhideWhenUsed="0"/>
-    <w:lsdException w:name="Colorful Shading Accent 5" w:semiHidden="0" w:uiPriority="71" w:unhideWhenUsed="0"/>
-    <w:lsdException w:name="Colorful List Accent 5" w:semiHidden="0" w:uiPriority="72" w:unhideWhenUsed="0"/>
-    <w:lsdException w:name="Colorful Grid Accent 5" w:semiHidden="0" w:uiPriority="73" w:unhideWhenUsed="0"/>
-    <w:lsdException w:name="Light Shading Accent 6" w:semiHidden="0" w:uiPriority="60" w:unhideWhenUsed="0"/>
-    <w:lsdException w:name="Light List Accent 6" w:semiHidden="0" w:uiPriority="61" w:unhideWhenUsed="0"/>
-    <w:lsdException w:name="Light Grid Accent 6" w:semiHidden="0" w:uiPriority="62" w:unhideWhenUsed="0"/>
-    <w:lsdException w:name="Medium Shading 1 Accent 6" w:semiHidden="0" w:uiPriority="63" w:unhideWhenUsed="0"/>
-    <w:lsdException w:name="Medium Shading 2 Accent 6" w:semiHidden="0" w:uiPriority="64" w:unhideWhenUsed="0"/>
-    <w:lsdException w:name="Medium List 1 Accent 6" w:semiHidden="0" w:uiPriority="65" w:unhideWhenUsed="0"/>
-    <w:lsdException w:name="Medium List 2 Accent 6" w:semiHidden="0" w:uiPriority="66" w:unhideWhenUsed="0"/>
-    <w:lsdException w:name="Medium Grid 1 Accent 6" w:semiHidden="0" w:uiPriority="67" w:unhideWhenUsed="0"/>
-    <w:lsdException w:name="Medium Grid 2 Accent 6" w:semiHidden="0" w:uiPriority="68" w:unhideWhenUsed="0"/>
-    <w:lsdException w:name="Medium Grid 3 Accent 6" w:semiHidden="0" w:uiPriority="69" w:unhideWhenUsed="0"/>
-    <w:lsdException w:name="Dark List Accent 6" w:semiHidden="0" w:uiPriority="70" w:unhideWhenUsed="0"/>
-    <w:lsdException w:name="Colorful Shading Accent 6" w:semiHidden="0" w:uiPriority="71" w:unhideWhenUsed="0"/>
-    <w:lsdException w:name="Colorful List Accent 6" w:semiHidden="0" w:uiPriority="72" w:unhideWhenUsed="0"/>
-    <w:lsdException w:name="Colorful Grid Accent 6" w:semiHidden="0" w:uiPriority="73" w:unhideWhenUsed="0"/>
-    <w:lsdException w:name="Subtle Emphasis" w:semiHidden="0" w:uiPriority="19" w:unhideWhenUsed="0" w:qFormat="1"/>
-    <w:lsdException w:name="Intense Emphasis" w:semiHidden="0" w:uiPriority="21" w:unhideWhenUsed="0" w:qFormat="1"/>
-    <w:lsdException w:name="Subtle Reference" w:semiHidden="0" w:uiPriority="31" w:unhideWhenUsed="0" w:qFormat="1"/>
-    <w:lsdException w:name="Intense Reference" w:semiHidden="0" w:uiPriority="32" w:unhideWhenUsed="0" w:qFormat="1"/>
-    <w:lsdException w:name="Book Title" w:semiHidden="0" w:uiPriority="33" w:unhideWhenUsed="0" w:qFormat="1"/>
-    <w:lsdException w:name="Bibliography" w:uiPriority="37"/>
-    <w:lsdException w:name="TOC Heading" w:uiPriority="39" w:qFormat="1"/>
-  </w:latentStyles>
-  <w:style w:type="paragraph" w:default="1" w:styleId="Normal">
-    <w:name w:val="Normal"/>
-    <w:qFormat/>
-  </w:style>
-  <w:style w:type="paragraph" w:styleId="Heading1">
-    <w:name w:val="heading 1"/>
-    <w:basedOn w:val="Normal"/>
-    <w:next w:val="Normal"/>
-    <w:link w:val="Heading1Char"/>
-    <w:uiPriority w:val="9"/>
-    <w:qFormat/>
-    <w:rsid w:val="00E91604"/>
-    <w:pPr>
-      <w:keepNext/>
-      <w:keepLines/>
-      <w:numPr>
-        <w:numId w:val="6"/>
-      </w:numPr>
-      <w:spacing w:before="480" w:after="0"/>
-      <w:outlineLvl w:val="0"/>
-    </w:pPr>
-    <w:rPr>
-      <w:rFonts w:asciiTheme="majorHAnsi" w:eastAsiaTheme="majorEastAsia" w:hAnsiTheme="majorHAnsi" w:cstheme="majorBidi"/>
-      <w:b/>
-      <w:bCs/>
-      <w:color w:val="365F91" w:themeColor="accent1" w:themeShade="BF"/>
-      <w:sz w:val="28"/>
-      <w:szCs w:val="28"/>
-    </w:rPr>
-  </w:style>
-  <w:style w:type="paragraph" w:styleId="Heading2">
-    <w:name w:val="heading 2"/>
-    <w:basedOn w:val="Normal"/>
-    <w:next w:val="Normal"/>
-    <w:link w:val="Heading2Char"/>
-    <w:uiPriority w:val="9"/>
-    <w:unhideWhenUsed/>
-    <w:qFormat/>
-    <w:rsid w:val="003B4F4E"/>
-    <w:pPr>
-      <w:keepNext/>
-      <w:keepLines/>
-      <w:numPr>
-        <w:ilvl w:val="1"/>
-        <w:numId w:val="6"/>
-      </w:numPr>
-      <w:spacing w:before="200" w:after="0"/>
-      <w:outlineLvl w:val="1"/>
-    </w:pPr>
-    <w:rPr>
-      <w:rFonts w:asciiTheme="majorHAnsi" w:eastAsiaTheme="majorEastAsia" w:hAnsiTheme="majorHAnsi" w:cstheme="majorBidi"/>
-      <w:b/>
-      <w:bCs/>
-      <w:color w:val="4F81BD" w:themeColor="accent1"/>
-      <w:sz w:val="26"/>
-      <w:szCs w:val="26"/>
-    </w:rPr>
-  </w:style>
-  <w:style w:type="paragraph" w:styleId="Heading3">
-    <w:name w:val="heading 3"/>
-    <w:basedOn w:val="Normal"/>
-    <w:next w:val="Normal"/>
-    <w:link w:val="Heading3Char"/>
-    <w:uiPriority w:val="9"/>
-    <w:unhideWhenUsed/>
-    <w:qFormat/>
-    <w:rsid w:val="003B4F4E"/>
-    <w:pPr>
-      <w:keepNext/>
-      <w:keepLines/>
-      <w:numPr>
-        <w:ilvl w:val="2"/>
-        <w:numId w:val="6"/>
-      </w:numPr>
-      <w:spacing w:before="200" w:after="0"/>
-      <w:outlineLvl w:val="2"/>
-    </w:pPr>
-    <w:rPr>
-      <w:rFonts w:asciiTheme="majorHAnsi" w:eastAsiaTheme="majorEastAsia" w:hAnsiTheme="majorHAnsi" w:cstheme="majorBidi"/>
-      <w:b/>
-      <w:bCs/>
-      <w:color w:val="4F81BD" w:themeColor="accent1"/>
-    </w:rPr>
-  </w:style>
-  <w:style w:type="paragraph" w:styleId="Heading4">
-    <w:name w:val="heading 4"/>
-    <w:basedOn w:val="Normal"/>
-    <w:next w:val="Normal"/>
-    <w:link w:val="Heading4Char"/>
-    <w:uiPriority w:val="9"/>
-    <w:unhideWhenUsed/>
-    <w:qFormat/>
-    <w:rsid w:val="00BE2A6B"/>
-    <w:pPr>
-      <w:keepNext/>
-      <w:keepLines/>
-      <w:numPr>
-        <w:ilvl w:val="3"/>
-        <w:numId w:val="6"/>
-      </w:numPr>
-      <w:spacing w:before="200" w:after="0"/>
-      <w:outlineLvl w:val="3"/>
-    </w:pPr>
-    <w:rPr>
-      <w:rFonts w:asciiTheme="majorHAnsi" w:eastAsiaTheme="majorEastAsia" w:hAnsiTheme="majorHAnsi" w:cstheme="majorBidi"/>
-      <w:b/>
-      <w:bCs/>
-      <w:i/>
-      <w:iCs/>
-      <w:color w:val="4F81BD" w:themeColor="accent1"/>
-    </w:rPr>
-  </w:style>
-  <w:style w:type="paragraph" w:styleId="Heading5">
-    <w:name w:val="heading 5"/>
-    <w:basedOn w:val="Normal"/>
-    <w:next w:val="Normal"/>
-    <w:link w:val="Heading5Char"/>
-    <w:uiPriority w:val="9"/>
-    <w:semiHidden/>
-    <w:unhideWhenUsed/>
-    <w:qFormat/>
-    <w:rsid w:val="00BE2A6B"/>
-    <w:pPr>
-      <w:keepNext/>
-      <w:keepLines/>
-      <w:numPr>
-        <w:ilvl w:val="4"/>
-        <w:numId w:val="6"/>
-      </w:numPr>
-      <w:spacing w:before="200" w:after="0"/>
-      <w:outlineLvl w:val="4"/>
-    </w:pPr>
-    <w:rPr>
-      <w:rFonts w:asciiTheme="majorHAnsi" w:eastAsiaTheme="majorEastAsia" w:hAnsiTheme="majorHAnsi" w:cstheme="majorBidi"/>
-      <w:color w:val="243F60" w:themeColor="accent1" w:themeShade="7F"/>
-    </w:rPr>
-  </w:style>
-  <w:style w:type="paragraph" w:styleId="Heading6">
-    <w:name w:val="heading 6"/>
-    <w:basedOn w:val="Normal"/>
-    <w:next w:val="Normal"/>
-    <w:link w:val="Heading6Char"/>
-    <w:uiPriority w:val="9"/>
-    <w:semiHidden/>
-    <w:unhideWhenUsed/>
-    <w:qFormat/>
-    <w:rsid w:val="00BE2A6B"/>
-    <w:pPr>
-      <w:keepNext/>
-      <w:keepLines/>
-      <w:numPr>
-        <w:ilvl w:val="5"/>
-        <w:numId w:val="6"/>
-      </w:numPr>
-      <w:spacing w:before="200" w:after="0"/>
-      <w:outlineLvl w:val="5"/>
-    </w:pPr>
-    <w:rPr>
-      <w:rFonts w:asciiTheme="majorHAnsi" w:eastAsiaTheme="majorEastAsia" w:hAnsiTheme="majorHAnsi" w:cstheme="majorBidi"/>
-      <w:i/>
-      <w:iCs/>
-      <w:color w:val="243F60" w:themeColor="accent1" w:themeShade="7F"/>
-    </w:rPr>
-  </w:style>
-  <w:style w:type="paragraph" w:styleId="Heading7">
-    <w:name w:val="heading 7"/>
-    <w:basedOn w:val="Normal"/>
-    <w:next w:val="Normal"/>
-    <w:link w:val="Heading7Char"/>
-    <w:uiPriority w:val="9"/>
-    <w:semiHidden/>
-    <w:unhideWhenUsed/>
-    <w:qFormat/>
-    <w:rsid w:val="00BE2A6B"/>
-    <w:pPr>
-      <w:keepNext/>
-      <w:keepLines/>
-      <w:numPr>
-        <w:ilvl w:val="6"/>
-        <w:numId w:val="6"/>
-      </w:numPr>
-      <w:spacing w:before="200" w:after="0"/>
-      <w:outlineLvl w:val="6"/>
-    </w:pPr>
-    <w:rPr>
-      <w:rFonts w:asciiTheme="majorHAnsi" w:eastAsiaTheme="majorEastAsia" w:hAnsiTheme="majorHAnsi" w:cstheme="majorBidi"/>
-      <w:i/>
-      <w:iCs/>
-      <w:color w:val="404040" w:themeColor="text1" w:themeTint="BF"/>
-    </w:rPr>
-  </w:style>
-  <w:style w:type="paragraph" w:styleId="Heading8">
-    <w:name w:val="heading 8"/>
-    <w:basedOn w:val="Normal"/>
-    <w:next w:val="Normal"/>
-    <w:link w:val="Heading8Char"/>
-    <w:uiPriority w:val="9"/>
-    <w:semiHidden/>
-    <w:unhideWhenUsed/>
-    <w:qFormat/>
-    <w:rsid w:val="00BE2A6B"/>
-    <w:pPr>
-      <w:keepNext/>
-      <w:keepLines/>
-      <w:numPr>
-        <w:ilvl w:val="7"/>
-        <w:numId w:val="6"/>
-      </w:numPr>
-      <w:spacing w:before="200" w:after="0"/>
-      <w:outlineLvl w:val="7"/>
-    </w:pPr>
-    <w:rPr>
-      <w:rFonts w:asciiTheme="majorHAnsi" w:eastAsiaTheme="majorEastAsia" w:hAnsiTheme="majorHAnsi" w:cstheme="majorBidi"/>
-      <w:color w:val="404040" w:themeColor="text1" w:themeTint="BF"/>
-      <w:sz w:val="20"/>
-      <w:szCs w:val="20"/>
-    </w:rPr>
-  </w:style>
-  <w:style w:type="paragraph" w:styleId="Heading9">
-    <w:name w:val="heading 9"/>
-    <w:basedOn w:val="Normal"/>
-    <w:next w:val="Normal"/>
-    <w:link w:val="Heading9Char"/>
-    <w:uiPriority w:val="9"/>
-    <w:semiHidden/>
-    <w:unhideWhenUsed/>
-    <w:qFormat/>
-    <w:rsid w:val="00BE2A6B"/>
-    <w:pPr>
-      <w:keepNext/>
-      <w:keepLines/>
-      <w:numPr>
-        <w:ilvl w:val="8"/>
-        <w:numId w:val="6"/>
-      </w:numPr>
-      <w:spacing w:before="200" w:after="0"/>
-      <w:outlineLvl w:val="8"/>
-    </w:pPr>
-    <w:rPr>
-      <w:rFonts w:asciiTheme="majorHAnsi" w:eastAsiaTheme="majorEastAsia" w:hAnsiTheme="majorHAnsi" w:cstheme="majorBidi"/>
-      <w:i/>
-      <w:iCs/>
-      <w:color w:val="404040" w:themeColor="text1" w:themeTint="BF"/>
-      <w:sz w:val="20"/>
-      <w:szCs w:val="20"/>
-    </w:rPr>
-  </w:style>
-  <w:style w:type="character" w:default="1" w:styleId="DefaultParagraphFont">
-    <w:name w:val="Default Paragraph Font"/>
-    <w:uiPriority w:val="1"/>
-    <w:unhideWhenUsed/>
-  </w:style>
-  <w:style w:type="table" w:default="1" w:styleId="TableNormal">
-    <w:name w:val="Normal Table"/>
-    <w:uiPriority w:val="99"/>
-    <w:semiHidden/>
-    <w:unhideWhenUsed/>
-    <w:tblPr>
-      <w:tblInd w:w="0" w:type="dxa"/>
-      <w:tblCellMar>
-        <w:top w:w="0" w:type="dxa"/>
-        <w:left w:w="108" w:type="dxa"/>
-        <w:bottom w:w="0" w:type="dxa"/>
-        <w:right w:w="108" w:type="dxa"/>
-      </w:tblCellMar>
-    </w:tblPr>
-  </w:style>
-  <w:style w:type="numbering" w:default="1" w:styleId="NoList">
-    <w:name w:val="No List"/>
-    <w:uiPriority w:val="99"/>
-    <w:semiHidden/>
-    <w:unhideWhenUsed/>
-  </w:style>
-  <w:style w:type="paragraph" w:styleId="ListParagraph">
-    <w:name w:val="List Paragraph"/>
-    <w:basedOn w:val="Normal"/>
-    <w:uiPriority w:val="34"/>
-    <w:qFormat/>
-    <w:rsid w:val="00E148E0"/>
-    <w:pPr>
-      <w:ind w:left="720"/>
-      <w:contextualSpacing/>
-    </w:pPr>
-  </w:style>
-  <w:style w:type="character" w:customStyle="1" w:styleId="Heading1Char">
-    <w:name w:val="Heading 1 Char"/>
-    <w:basedOn w:val="DefaultParagraphFont"/>
-    <w:link w:val="Heading1"/>
-    <w:uiPriority w:val="9"/>
-    <w:rsid w:val="00E91604"/>
-    <w:rPr>
-      <w:rFonts w:asciiTheme="majorHAnsi" w:eastAsiaTheme="majorEastAsia" w:hAnsiTheme="majorHAnsi" w:cstheme="majorBidi"/>
-      <w:b/>
-      <w:bCs/>
-      <w:color w:val="365F91" w:themeColor="accent1" w:themeShade="BF"/>
-      <w:sz w:val="28"/>
-      <w:szCs w:val="28"/>
-    </w:rPr>
-  </w:style>
-  <w:style w:type="paragraph" w:styleId="Title">
-    <w:name w:val="Title"/>
-    <w:basedOn w:val="Normal"/>
-    <w:next w:val="Normal"/>
-    <w:link w:val="TitleChar"/>
-    <w:uiPriority w:val="10"/>
-    <w:qFormat/>
-    <w:rsid w:val="00E91604"/>
-    <w:pPr>
-      <w:pBdr>
-        <w:bottom w:val="single" w:sz="8" w:space="4" w:color="4F81BD" w:themeColor="accent1"/>
-      </w:pBdr>
-      <w:spacing w:after="300" w:line="240" w:lineRule="auto"/>
-      <w:contextualSpacing/>
-    </w:pPr>
-    <w:rPr>
-      <w:rFonts w:asciiTheme="majorHAnsi" w:eastAsiaTheme="majorEastAsia" w:hAnsiTheme="majorHAnsi" w:cstheme="majorBidi"/>
-      <w:color w:val="17365D" w:themeColor="text2" w:themeShade="BF"/>
-      <w:spacing w:val="5"/>
-      <w:kern w:val="28"/>
-      <w:sz w:val="52"/>
-      <w:szCs w:val="52"/>
-    </w:rPr>
-  </w:style>
-  <w:style w:type="character" w:customStyle="1" w:styleId="TitleChar">
-    <w:name w:val="Title Char"/>
-    <w:basedOn w:val="DefaultParagraphFont"/>
-    <w:link w:val="Title"/>
-    <w:uiPriority w:val="10"/>
-    <w:rsid w:val="00E91604"/>
-    <w:rPr>
-      <w:rFonts w:asciiTheme="majorHAnsi" w:eastAsiaTheme="majorEastAsia" w:hAnsiTheme="majorHAnsi" w:cstheme="majorBidi"/>
-      <w:color w:val="17365D" w:themeColor="text2" w:themeShade="BF"/>
-      <w:spacing w:val="5"/>
-      <w:kern w:val="28"/>
-      <w:sz w:val="52"/>
-      <w:szCs w:val="52"/>
-    </w:rPr>
-  </w:style>
-  <w:style w:type="paragraph" w:styleId="TOCHeading">
-    <w:name w:val="TOC Heading"/>
-    <w:basedOn w:val="Heading1"/>
-    <w:next w:val="Normal"/>
-    <w:uiPriority w:val="39"/>
-    <w:semiHidden/>
-    <w:unhideWhenUsed/>
-    <w:qFormat/>
-    <w:rsid w:val="003B4F4E"/>
-    <w:pPr>
-      <w:outlineLvl w:val="9"/>
-    </w:pPr>
-  </w:style>
-  <w:style w:type="paragraph" w:styleId="TOC1">
-    <w:name w:val="toc 1"/>
-    <w:basedOn w:val="Normal"/>
-    <w:next w:val="Normal"/>
-    <w:autoRedefine/>
-    <w:uiPriority w:val="39"/>
-    <w:unhideWhenUsed/>
-    <w:rsid w:val="003B4F4E"/>
-    <w:pPr>
-      <w:spacing w:after="100"/>
-    </w:pPr>
-  </w:style>
-  <w:style w:type="character" w:styleId="Hyperlink">
-    <w:name w:val="Hyperlink"/>
-    <w:basedOn w:val="DefaultParagraphFont"/>
-    <w:uiPriority w:val="99"/>
-    <w:unhideWhenUsed/>
-    <w:rsid w:val="003B4F4E"/>
-    <w:rPr>
-      <w:color w:val="0000FF" w:themeColor="hyperlink"/>
-      <w:u w:val="single"/>
-    </w:rPr>
-  </w:style>
-  <w:style w:type="paragraph" w:styleId="BalloonText">
-    <w:name w:val="Balloon Text"/>
-    <w:basedOn w:val="Normal"/>
-    <w:link w:val="BalloonTextChar"/>
-    <w:uiPriority w:val="99"/>
-    <w:semiHidden/>
-    <w:unhideWhenUsed/>
-    <w:rsid w:val="003B4F4E"/>
-    <w:pPr>
-      <w:spacing w:after="0" w:line="240" w:lineRule="auto"/>
-    </w:pPr>
-    <w:rPr>
-      <w:rFonts w:ascii="Tahoma" w:hAnsi="Tahoma" w:cs="Tahoma"/>
-      <w:sz w:val="16"/>
-      <w:szCs w:val="16"/>
-    </w:rPr>
-  </w:style>
-  <w:style w:type="character" w:customStyle="1" w:styleId="BalloonTextChar">
-    <w:name w:val="Balloon Text Char"/>
-    <w:basedOn w:val="DefaultParagraphFont"/>
-    <w:link w:val="BalloonText"/>
-    <w:uiPriority w:val="99"/>
-    <w:semiHidden/>
-    <w:rsid w:val="003B4F4E"/>
-    <w:rPr>
-      <w:rFonts w:ascii="Tahoma" w:hAnsi="Tahoma" w:cs="Tahoma"/>
-      <w:sz w:val="16"/>
-      <w:szCs w:val="16"/>
-    </w:rPr>
-  </w:style>
-  <w:style w:type="character" w:customStyle="1" w:styleId="Heading2Char">
-    <w:name w:val="Heading 2 Char"/>
-    <w:basedOn w:val="DefaultParagraphFont"/>
-    <w:link w:val="Heading2"/>
-    <w:uiPriority w:val="9"/>
-    <w:rsid w:val="003B4F4E"/>
-    <w:rPr>
-      <w:rFonts w:asciiTheme="majorHAnsi" w:eastAsiaTheme="majorEastAsia" w:hAnsiTheme="majorHAnsi" w:cstheme="majorBidi"/>
-      <w:b/>
-      <w:bCs/>
-      <w:color w:val="4F81BD" w:themeColor="accent1"/>
-      <w:sz w:val="26"/>
-      <w:szCs w:val="26"/>
-    </w:rPr>
-  </w:style>
-  <w:style w:type="character" w:customStyle="1" w:styleId="Heading3Char">
-    <w:name w:val="Heading 3 Char"/>
-    <w:basedOn w:val="DefaultParagraphFont"/>
-    <w:link w:val="Heading3"/>
-    <w:uiPriority w:val="9"/>
-    <w:rsid w:val="003B4F4E"/>
-    <w:rPr>
-      <w:rFonts w:asciiTheme="majorHAnsi" w:eastAsiaTheme="majorEastAsia" w:hAnsiTheme="majorHAnsi" w:cstheme="majorBidi"/>
-      <w:b/>
-      <w:bCs/>
-      <w:color w:val="4F81BD" w:themeColor="accent1"/>
-    </w:rPr>
-  </w:style>
-  <w:style w:type="paragraph" w:styleId="TOC2">
-    <w:name w:val="toc 2"/>
-    <w:basedOn w:val="Normal"/>
-    <w:next w:val="Normal"/>
-    <w:autoRedefine/>
-    <w:uiPriority w:val="39"/>
-    <w:unhideWhenUsed/>
-    <w:rsid w:val="00F70550"/>
-    <w:pPr>
-      <w:spacing w:after="100"/>
-      <w:ind w:left="220"/>
-    </w:pPr>
-  </w:style>
-  <w:style w:type="paragraph" w:styleId="TOC3">
-    <w:name w:val="toc 3"/>
-    <w:basedOn w:val="Normal"/>
-    <w:next w:val="Normal"/>
-    <w:autoRedefine/>
-    <w:uiPriority w:val="39"/>
-    <w:unhideWhenUsed/>
-    <w:rsid w:val="00F70550"/>
-    <w:pPr>
-      <w:spacing w:after="100"/>
-      <w:ind w:left="440"/>
-    </w:pPr>
-  </w:style>
-  <w:style w:type="character" w:customStyle="1" w:styleId="Heading4Char">
-    <w:name w:val="Heading 4 Char"/>
-    <w:basedOn w:val="DefaultParagraphFont"/>
-    <w:link w:val="Heading4"/>
-    <w:uiPriority w:val="9"/>
-    <w:rsid w:val="00BE2A6B"/>
-    <w:rPr>
-      <w:rFonts w:asciiTheme="majorHAnsi" w:eastAsiaTheme="majorEastAsia" w:hAnsiTheme="majorHAnsi" w:cstheme="majorBidi"/>
-      <w:b/>
-      <w:bCs/>
-      <w:i/>
-      <w:iCs/>
-      <w:color w:val="4F81BD" w:themeColor="accent1"/>
-    </w:rPr>
-  </w:style>
-  <w:style w:type="character" w:customStyle="1" w:styleId="Heading5Char">
-    <w:name w:val="Heading 5 Char"/>
-    <w:basedOn w:val="DefaultParagraphFont"/>
-    <w:link w:val="Heading5"/>
-    <w:uiPriority w:val="9"/>
-    <w:semiHidden/>
-    <w:rsid w:val="00BE2A6B"/>
-    <w:rPr>
-      <w:rFonts w:asciiTheme="majorHAnsi" w:eastAsiaTheme="majorEastAsia" w:hAnsiTheme="majorHAnsi" w:cstheme="majorBidi"/>
-      <w:color w:val="243F60" w:themeColor="accent1" w:themeShade="7F"/>
-    </w:rPr>
-  </w:style>
-  <w:style w:type="character" w:customStyle="1" w:styleId="Heading6Char">
-    <w:name w:val="Heading 6 Char"/>
-    <w:basedOn w:val="DefaultParagraphFont"/>
-    <w:link w:val="Heading6"/>
-    <w:uiPriority w:val="9"/>
-    <w:semiHidden/>
-    <w:rsid w:val="00BE2A6B"/>
-    <w:rPr>
-      <w:rFonts w:asciiTheme="majorHAnsi" w:eastAsiaTheme="majorEastAsia" w:hAnsiTheme="majorHAnsi" w:cstheme="majorBidi"/>
-      <w:i/>
-      <w:iCs/>
-      <w:color w:val="243F60" w:themeColor="accent1" w:themeShade="7F"/>
-    </w:rPr>
-  </w:style>
-  <w:style w:type="character" w:customStyle="1" w:styleId="Heading7Char">
-    <w:name w:val="Heading 7 Char"/>
-    <w:basedOn w:val="DefaultParagraphFont"/>
-    <w:link w:val="Heading7"/>
-    <w:uiPriority w:val="9"/>
-    <w:semiHidden/>
-    <w:rsid w:val="00BE2A6B"/>
-    <w:rPr>
-      <w:rFonts w:asciiTheme="majorHAnsi" w:eastAsiaTheme="majorEastAsia" w:hAnsiTheme="majorHAnsi" w:cstheme="majorBidi"/>
-      <w:i/>
-      <w:iCs/>
-      <w:color w:val="404040" w:themeColor="text1" w:themeTint="BF"/>
-    </w:rPr>
-  </w:style>
-  <w:style w:type="character" w:customStyle="1" w:styleId="Heading8Char">
-    <w:name w:val="Heading 8 Char"/>
-    <w:basedOn w:val="DefaultParagraphFont"/>
-    <w:link w:val="Heading8"/>
-    <w:uiPriority w:val="9"/>
-    <w:semiHidden/>
-    <w:rsid w:val="00BE2A6B"/>
-    <w:rPr>
-      <w:rFonts w:asciiTheme="majorHAnsi" w:eastAsiaTheme="majorEastAsia" w:hAnsiTheme="majorHAnsi" w:cstheme="majorBidi"/>
-      <w:color w:val="404040" w:themeColor="text1" w:themeTint="BF"/>
-      <w:sz w:val="20"/>
-      <w:szCs w:val="20"/>
-    </w:rPr>
-  </w:style>
-  <w:style w:type="character" w:customStyle="1" w:styleId="Heading9Char">
-    <w:name w:val="Heading 9 Char"/>
-    <w:basedOn w:val="DefaultParagraphFont"/>
-    <w:link w:val="Heading9"/>
-    <w:uiPriority w:val="9"/>
-    <w:semiHidden/>
-    <w:rsid w:val="00BE2A6B"/>
-    <w:rPr>
-      <w:rFonts w:asciiTheme="majorHAnsi" w:eastAsiaTheme="majorEastAsia" w:hAnsiTheme="majorHAnsi" w:cstheme="majorBidi"/>
-      <w:i/>
-      <w:iCs/>
-      <w:color w:val="404040" w:themeColor="text1" w:themeTint="BF"/>
-      <w:sz w:val="20"/>
-      <w:szCs w:val="20"/>
-    </w:rPr>
-  </w:style>
-</w:styles>
-</file>
-
-<file path=word/stylesWithEffects.xml><?xml version="1.0" encoding="utf-8"?>
-<w:styles xmlns:wpc="http://schemas.microsoft.com/office/word/2010/wordprocessingCanvas" xmlns:mc="http://schemas.openxmlformats.org/markup-compatibility/2006" xmlns:o="urn:schemas-microsoft-com:office:office" xmlns:r="http://schemas.openxmlformats.org/officeDocument/2006/relationships" xmlns:m="http://schemas.openxmlformats.org/officeDocument/2006/math" xmlns:v="urn:schemas-microsoft-com:vml" xmlns:wp14="http://schemas.microsoft.com/office/word/2010/wordprocessingDrawing" xmlns:wp="http://schemas.openxmlformats.org/drawingml/2006/wordprocessingDrawing" xmlns:w10="urn:schemas-microsoft-com:office:word" xmlns:w="http://schemas.openxmlformats.org/wordprocessingml/2006/main" xmlns:w14="http://schemas.microsoft.com/office/word/2010/wordml" xmlns:wpg="http://schemas.microsoft.com/office/word/2010/wordprocessingGroup" xmlns:wpi="http://schemas.microsoft.com/office/word/2010/wordprocessingInk" xmlns:wne="http://schemas.microsoft.com/office/word/2006/wordml" xmlns:wps="http://schemas.microsoft.com/office/word/2010/wordprocessingShape" mc:Ignorable="w14 wp14">
-  <w:docDefaults>
-    <w:rPrDefault>
-      <w:rPr>
-        <w:rFonts w:asciiTheme="minorHAnsi" w:eastAsiaTheme="minorEastAsia" w:hAnsiTheme="minorHAnsi" w:cstheme="minorBidi"/>
-        <w:sz w:val="22"/>
-        <w:szCs w:val="22"/>
-        <w:lang w:val="en-US" w:eastAsia="ja-JP" w:bidi="ar-SA"/>
-      </w:rPr>
-    </w:rPrDefault>
-    <w:pPrDefault>
-      <w:pPr>
-        <w:spacing w:after="200" w:line="276" w:lineRule="auto"/>
-      </w:pPr>
-    </w:pPrDefault>
-  </w:docDefaults>
-  <w:latentStyles w:defLockedState="0" w:defUIPriority="99" w:defSemiHidden="1" w:defUnhideWhenUsed="1" w:defQFormat="0" w:count="267">
-    <w:lsdException w:name="Normal" w:semiHidden="0" w:uiPriority="0" w:unhideWhenUsed="0" w:qFormat="1"/>
-    <w:lsdException w:name="heading 1" w:semiHidden="0" w:uiPriority="9" w:unhideWhenUsed="0" w:qFormat="1"/>
-    <w:lsdException w:name="heading 2" w:uiPriority="9" w:qFormat="1"/>
-    <w:lsdException w:name="heading 3" w:uiPriority="9" w:qFormat="1"/>
-    <w:lsdException w:name="heading 4" w:uiPriority="9" w:qFormat="1"/>
-    <w:lsdException w:name="heading 5" w:uiPriority="9" w:qFormat="1"/>
-    <w:lsdException w:name="heading 6" w:uiPriority="9" w:qFormat="1"/>
-    <w:lsdException w:name="heading 7" w:uiPriority="9" w:qFormat="1"/>
-    <w:lsdException w:name="heading 8" w:uiPriority="9" w:qFormat="1"/>
-    <w:lsdException w:name="heading 9" w:uiPriority="9" w:qFormat="1"/>
-    <w:lsdException w:name="toc 1" w:uiPriority="39"/>
-    <w:lsdException w:name="toc 2" w:uiPriority="39"/>
-    <w:lsdException w:name="toc 3" w:uiPriority="39"/>
-    <w:lsdException w:name="toc 4" w:uiPriority="39"/>
-    <w:lsdException w:name="toc 5" w:uiPriority="39"/>
-    <w:lsdException w:name="toc 6" w:uiPriority="39"/>
-    <w:lsdException w:name="toc 7" w:uiPriority="39"/>
-    <w:lsdException w:name="toc 8" w:uiPriority="39"/>
-    <w:lsdException w:name="toc 9" w:uiPriority="39"/>
-    <w:lsdException w:name="caption" w:uiPriority="35" w:qFormat="1"/>
-    <w:lsdException w:name="Title" w:semiHidden="0" w:uiPriority="10" w:unhideWhenUsed="0" w:qFormat="1"/>
-    <w:lsdException w:name="Default Paragraph Font" w:uiPriority="1"/>
-    <w:lsdException w:name="Subtitle" w:semiHidden="0" w:uiPriority="11" w:unhideWhenUsed="0" w:qFormat="1"/>
-    <w:lsdException w:name="Strong" w:semiHidden="0" w:uiPriority="22" w:unhideWhenUsed="0" w:qFormat="1"/>
-    <w:lsdException w:name="Emphasis" w:semiHidden="0" w:uiPriority="20" w:unhideWhenUsed="0" w:qFormat="1"/>
-    <w:lsdException w:name="Table Grid" w:semiHidden="0" w:uiPriority="59" w:unhideWhenUsed="0"/>
-    <w:lsdException w:name="Placeholder Text" w:unhideWhenUsed="0"/>
-    <w:lsdException w:name="No Spacing" w:semiHidden="0" w:uiPriority="1" w:unhideWhenUsed="0" w:qFormat="1"/>
-    <w:lsdException w:name="Light Shading" w:semiHidden="0" w:uiPriority="60" w:unhideWhenUsed="0"/>
-    <w:lsdException w:name="Light List" w:semiHidden="0" w:uiPriority="61" w:unhideWhenUsed="0"/>
-    <w:lsdException w:name="Light Grid" w:semiHidden="0" w:uiPriority="62" w:unhideWhenUsed="0"/>
-    <w:lsdException w:name="Medium Shading 1" w:semiHidden="0" w:uiPriority="63" w:unhideWhenUsed="0"/>
-    <w:lsdException w:name="Medium Shading 2" w:semiHidden="0" w:uiPriority="64" w:unhideWhenUsed="0"/>
-    <w:lsdException w:name="Medium List 1" w:semiHidden="0" w:uiPriority="65" w:unhideWhenUsed="0"/>
-    <w:lsdException w:name="Medium List 2" w:semiHidden="0" w:uiPriority="66" w:unhideWhenUsed="0"/>
-    <w:lsdException w:name="Medium Grid 1" w:semiHidden="0" w:uiPriority="67" w:unhideWhenUsed="0"/>
-    <w:lsdException w:name="Medium Grid 2" w:semiHidden="0" w:uiPriority="68" w:unhideWhenUsed="0"/>
-    <w:lsdException w:name="Medium Grid 3" w:semiHidden="0" w:uiPriority="69" w:unhideWhenUsed="0"/>
-    <w:lsdException w:name="Dark List" w:semiHidden="0" w:uiPriority="70" w:unhideWhenUsed="0"/>
-    <w:lsdException w:name="Colorful Shading" w:semiHidden="0" w:uiPriority="71" w:unhideWhenUsed="0"/>
-    <w:lsdException w:name="Colorful List" w:semiHidden="0" w:uiPriority="72" w:unhideWhenUsed="0"/>
-    <w:lsdException w:name="Colorful Grid" w:semiHidden="0" w:uiPriority="73" w:unhideWhenUsed="0"/>
-    <w:lsdException w:name="Light Shading Accent 1" w:semiHidden="0" w:uiPriority="60" w:unhideWhenUsed="0"/>
-    <w:lsdException w:name="Light List Accent 1" w:semiHidden="0" w:uiPriority="61" w:unhideWhenUsed="0"/>
-    <w:lsdException w:name="Light Grid Accent 1" w:semiHidden="0" w:uiPriority="62" w:unhideWhenUsed="0"/>
-    <w:lsdException w:name="Medium Shading 1 Accent 1" w:semiHidden="0" w:uiPriority="63" w:unhideWhenUsed="0"/>
-    <w:lsdException w:name="Medium Shading 2 Accent 1" w:semiHidden="0" w:uiPriority="64" w:unhideWhenUsed="0"/>
-    <w:lsdException w:name="Medium List 1 Accent 1" w:semiHidden="0" w:uiPriority="65" w:unhideWhenUsed="0"/>
-    <w:lsdException w:name="Revision" w:unhideWhenUsed="0"/>
-    <w:lsdException w:name="List Paragraph" w:semiHidden="0" w:uiPriority="34" w:unhideWhenUsed="0" w:qFormat="1"/>
-    <w:lsdException w:name="Quote" w:semiHidden="0" w:uiPriority="29" w:unhideWhenUsed="0" w:qFormat="1"/>
-    <w:lsdException w:name="Intense Quote" w:semiHidden="0" w:uiPriority="30" w:unhideWhenUsed="0" w:qFormat="1"/>
-    <w:lsdException w:name="Medium List 2 Accent 1" w:semiHidden="0" w:uiPriority="66" w:unhideWhenUsed="0"/>
-    <w:lsdException w:name="Medium Grid 1 Accent 1" w:semiHidden="0" w:uiPriority="67" w:unhideWhenUsed="0"/>
-    <w:lsdException w:name="Medium Grid 2 Accent 1" w:semiHidden="0" w:uiPriority="68" w:unhideWhenUsed="0"/>
-    <w:lsdException w:name="Medium Grid 3 Accent 1" w:semiHidden="0" w:uiPriority="69" w:unhideWhenUsed="0"/>
-    <w:lsdException w:name="Dark List Accent 1" w:semiHidden="0" w:uiPriority="70" w:unhideWhenUsed="0"/>
-    <w:lsdException w:name="Colorful Shading Accent 1" w:semiHidden="0" w:uiPriority="71" w:unhideWhenUsed="0"/>
-    <w:lsdException w:name="Colorful List Accent 1" w:semiHidden="0" w:uiPriority="72" w:unhideWhenUsed="0"/>
-    <w:lsdException w:name="Colorful Grid Accent 1" w:semiHidden="0" w:uiPriority="73" w:unhideWhenUsed="0"/>
-    <w:lsdException w:name="Light Shading Accent 2" w:semiHidden="0" w:uiPriority="60" w:unhideWhenUsed="0"/>
-    <w:lsdException w:name="Light List Accent 2" w:semiHidden="0" w:uiPriority="61" w:unhideWhenUsed="0"/>
-    <w:lsdException w:name="Light Grid Accent 2" w:semiHidden="0" w:uiPriority="62" w:unhideWhenUsed="0"/>
-    <w:lsdException w:name="Medium Shading 1 Accent 2" w:semiHidden="0" w:uiPriority="63" w:unhideWhenUsed="0"/>
-    <w:lsdException w:name="Medium Shading 2 Accent 2" w:semiHidden="0" w:uiPriority="64" w:unhideWhenUsed="0"/>
-    <w:lsdException w:name="Medium List 1 Accent 2" w:semiHidden="0" w:uiPriority="65" w:unhideWhenUsed="0"/>
-    <w:lsdException w:name="Medium List 2 Accent 2" w:semiHidden="0" w:uiPriority="66" w:unhideWhenUsed="0"/>
-    <w:lsdException w:name="Medium Grid 1 Accent 2" w:semiHidden="0" w:uiPriority="67" w:unhideWhenUsed="0"/>
-    <w:lsdException w:name="Medium Grid 2 Accent 2" w:semiHidden="0" w:uiPriority="68" w:unhideWhenUsed="0"/>
-    <w:lsdException w:name="Medium Grid 3 Accent 2" w:semiHidden="0" w:uiPriority="69" w:unhideWhenUsed="0"/>
-    <w:lsdException w:name="Dark List Accent 2" w:semiHidden="0" w:uiPriority="70" w:unhideWhenUsed="0"/>
-    <w:lsdException w:name="Colorful Shading Accent 2" w:semiHidden="0" w:uiPriority="71" w:unhideWhenUsed="0"/>
-    <w:lsdException w:name="Colorful List Accent 2" w:semiHidden="0" w:uiPriority="72" w:unhideWhenUsed="0"/>
-    <w:lsdException w:name="Colorful Grid Accent 2" w:semiHidden="0" w:uiPriority="73" w:unhideWhenUsed="0"/>
-    <w:lsdException w:name="Light Shading Accent 3" w:semiHidden="0" w:uiPriority="60" w:unhideWhenUsed="0"/>
-    <w:lsdException w:name="Light List Accent 3" w:semiHidden="0" w:uiPriority="61" w:unhideWhenUsed="0"/>
-    <w:lsdException w:name="Light Grid Accent 3" w:semiHidden="0" w:uiPriority="62" w:unhideWhenUsed="0"/>
-    <w:lsdException w:name="Medium Shading 1 Accent 3" w:semiHidden="0" w:uiPriority="63" w:unhideWhenUsed="0"/>
-    <w:lsdException w:name="Medium Shading 2 Accent 3" w:semiHidden="0" w:uiPriority="64" w:unhideWhenUsed="0"/>
-    <w:lsdException w:name="Medium List 1 Accent 3" w:semiHidden="0" w:uiPriority="65" w:unhideWhenUsed="0"/>
-    <w:lsdException w:name="Medium List 2 Accent 3" w:semiHidden="0" w:uiPriority="66" w:unhideWhenUsed="0"/>
-    <w:lsdException w:name="Medium Grid 1 Accent 3" w:semiHidden="0" w:uiPriority="67" w:unhideWhenUsed="0"/>
-    <w:lsdException w:name="Medium Grid 2 Accent 3" w:semiHidden="0" w:uiPriority="68" w:unhideWhenUsed="0"/>
-    <w:lsdException w:name="Medium Grid 3 Accent 3" w:semiHidden="0" w:uiPriority="69" w:unhideWhenUsed="0"/>
-    <w:lsdException w:name="Dark List Accent 3" w:semiHidden="0" w:uiPriority="70" w:unhideWhenUsed="0"/>
-    <w:lsdException w:name="Colorful Shading Accent 3" w:semiHidden="0" w:uiPriority="71" w:unhideWhenUsed="0"/>
-    <w:lsdException w:name="Colorful List Accent 3" w:semiHidden="0" w:uiPriority="72" w:unhideWhenUsed="0"/>
-    <w:lsdException w:name="Colorful Grid Accent 3" w:semiHidden="0" w:uiPriority="73" w:unhideWhenUsed="0"/>
-    <w:lsdException w:name="Light Shading Accent 4" w:semiHidden="0" w:uiPriority="60" w:unhideWhenUsed="0"/>
-    <w:lsdException w:name="Light List Accent 4" w:semiHidden="0" w:uiPriority="61" w:unhideWhenUsed="0"/>
-    <w:lsdException w:name="Light Grid Accent 4" w:semiHidden="0" w:uiPriority="62" w:unhideWhenUsed="0"/>
-    <w:lsdException w:name="Medium Shading 1 Accent 4" w:semiHidden="0" w:uiPriority="63" w:unhideWhenUsed="0"/>
-    <w:lsdException w:name="Medium Shading 2 Accent 4" w:semiHidden="0" w:uiPriority="64" w:unhideWhenUsed="0"/>
-    <w:lsdException w:name="Medium List 1 Accent 4" w:semiHidden="0" w:uiPriority="65" w:unhideWhenUsed="0"/>
-    <w:lsdException w:name="Medium List 2 Accent 4" w:semiHidden="0" w:uiPriority="66" w:unhideWhenUsed="0"/>
-    <w:lsdException w:name="Medium Grid 1 Accent 4" w:semiHidden="0" w:uiPriority="67" w:unhideWhenUsed="0"/>
-    <w:lsdException w:name="Medium Grid 2 Accent 4" w:semiHidden="0" w:uiPriority="68" w:unhideWhenUsed="0"/>
-    <w:lsdException w:name="Medium Grid 3 Accent 4" w:semiHidden="0" w:uiPriority="69" w:unhideWhenUsed="0"/>
-    <w:lsdException w:name="Dark List Accent 4" w:semiHidden="0" w:uiPriority="70" w:unhideWhenUsed="0"/>
-    <w:lsdException w:name="Colorful Shading Accent 4" w:semiHidden="0" w:uiPriority="71" w:unhideWhenUsed="0"/>
-    <w:lsdException w:name="Colorful List Accent 4" w:semiHidden="0" w:uiPriority="72" w:unhideWhenUsed="0"/>
-    <w:lsdException w:name="Colorful Grid Accent 4" w:semiHidden="0" w:uiPriority="73" w:unhideWhenUsed="0"/>
-    <w:lsdException w:name="Light Shading Accent 5" w:semiHidden="0" w:uiPriority="60" w:unhideWhenUsed="0"/>
-    <w:lsdException w:name="Light List Accent 5" w:semiHidden="0" w:uiPriority="61" w:unhideWhenUsed="0"/>
-    <w:lsdException w:name="Light Grid Accent 5" w:semiHidden="0" w:uiPriority="62" w:unhideWhenUsed="0"/>
-    <w:lsdException w:name="Medium Shading 1 Accent 5" w:semiHidden="0" w:uiPriority="63" w:unhideWhenUsed="0"/>
-    <w:lsdException w:name="Medium Shading 2 Accent 5" w:semiHidden="0" w:uiPriority="64" w:unhideWhenUsed="0"/>
-    <w:lsdException w:name="Medium List 1 Accent 5" w:semiHidden="0" w:uiPriority="65" w:unhideWhenUsed="0"/>
-    <w:lsdException w:name="Medium List 2 Accent 5" w:semiHidden="0" w:uiPriority="66" w:unhideWhenUsed="0"/>
-    <w:lsdException w:name="Medium Grid 1 Accent 5" w:semiHidden="0" w:uiPriority="67" w:unhideWhenUsed="0"/>
-    <w:lsdException w:name="Medium Grid 2 Accent 5" w:semiHidden="0" w:uiPriority="68" w:unhideWhenUsed="0"/>
-    <w:lsdException w:name="Medium Grid 3 Accent 5" w:semiHidden="0" w:uiPriority="69" w:unhideWhenUsed="0"/>
-    <w:lsdException w:name="Dark List Accent 5" w:semiHidden="0" w:uiPriority="70" w:unhideWhenUsed="0"/>
-    <w:lsdException w:name="Colorful Shading Accent 5" w:semiHidden="0" w:uiPriority="71" w:unhideWhenUsed="0"/>
-    <w:lsdException w:name="Colorful List Accent 5" w:semiHidden="0" w:uiPriority="72" w:unhideWhenUsed="0"/>
-    <w:lsdException w:name="Colorful Grid Accent 5" w:semiHidden="0" w:uiPriority="73" w:unhideWhenUsed="0"/>
-    <w:lsdException w:name="Light Shading Accent 6" w:semiHidden="0" w:uiPriority="60" w:unhideWhenUsed="0"/>
-    <w:lsdException w:name="Light List Accent 6" w:semiHidden="0" w:uiPriority="61" w:unhideWhenUsed="0"/>
-    <w:lsdException w:name="Light Grid Accent 6" w:semiHidden="0" w:uiPriority="62" w:unhideWhenUsed="0"/>
-    <w:lsdException w:name="Medium Shading 1 Accent 6" w:semiHidden="0" w:uiPriority="63" w:unhideWhenUsed="0"/>
-    <w:lsdException w:name="Medium Shading 2 Accent 6" w:semiHidden="0" w:uiPriority="64" w:unhideWhenUsed="0"/>
-    <w:lsdException w:name="Medium List 1 Accent 6" w:semiHidden="0" w:uiPriority="65" w:unhideWhenUsed="0"/>
-    <w:lsdException w:name="Medium List 2 Accent 6" w:semiHidden="0" w:uiPriority="66" w:unhideWhenUsed="0"/>
-    <w:lsdException w:name="Medium Grid 1 Accent 6" w:semiHidden="0" w:uiPriority="67" w:unhideWhenUsed="0"/>
-    <w:lsdException w:name="Medium Grid 2 Accent 6" w:semiHidden="0" w:uiPriority="68" w:unhideWhenUsed="0"/>
-    <w:lsdException w:name="Medium Grid 3 Accent 6" w:semiHidden="0" w:uiPriority="69" w:unhideWhenUsed="0"/>
-    <w:lsdException w:name="Dark List Accent 6" w:semiHidden="0" w:uiPriority="70" w:unhideWhenUsed="0"/>
-    <w:lsdException w:name="Colorful Shading Accent 6" w:semiHidden="0" w:uiPriority="71" w:unhideWhenUsed="0"/>
-    <w:lsdException w:name="Colorful List Accent 6" w:semiHidden="0" w:uiPriority="72" w:unhideWhenUsed="0"/>
-    <w:lsdException w:name="Colorful Grid Accent 6" w:semiHidden="0" w:uiPriority="73" w:unhideWhenUsed="0"/>
-    <w:lsdException w:name="Subtle Emphasis" w:semiHidden="0" w:uiPriority="19" w:unhideWhenUsed="0" w:qFormat="1"/>
-    <w:lsdException w:name="Intense Emphasis" w:semiHidden="0" w:uiPriority="21" w:unhideWhenUsed="0" w:qFormat="1"/>
-    <w:lsdException w:name="Subtle Reference" w:semiHidden="0" w:uiPriority="31" w:unhideWhenUsed="0" w:qFormat="1"/>
-    <w:lsdException w:name="Intense Reference" w:semiHidden="0" w:uiPriority="32" w:unhideWhenUsed="0" w:qFormat="1"/>
-    <w:lsdException w:name="Book Title" w:semiHidden="0" w:uiPriority="33" w:unhideWhenUsed="0" w:qFormat="1"/>
-    <w:lsdException w:name="Bibliography" w:uiPriority="37"/>
-    <w:lsdException w:name="TOC Heading" w:uiPriority="39" w:qFormat="1"/>
+  <w:latentStyles w:defLockedState="0" w:defUIPriority="99" w:defSemiHidden="0" w:defUnhideWhenUsed="0" w:defQFormat="0" w:count="374">
+    <w:lsdException w:name="Normal" w:uiPriority="0" w:qFormat="1"/>
+    <w:lsdException w:name="heading 1" w:uiPriority="9" w:qFormat="1"/>
+    <w:lsdException w:name="heading 2" w:semiHidden="1" w:uiPriority="9" w:unhideWhenUsed="1" w:qFormat="1"/>
+    <w:lsdException w:name="heading 3" w:semiHidden="1" w:uiPriority="9" w:unhideWhenUsed="1" w:qFormat="1"/>
+    <w:lsdException w:name="heading 4" w:semiHidden="1" w:uiPriority="9" w:unhideWhenUsed="1" w:qFormat="1"/>
+    <w:lsdException w:name="heading 5" w:semiHidden="1" w:uiPriority="9" w:unhideWhenUsed="1" w:qFormat="1"/>
+    <w:lsdException w:name="heading 6" w:semiHidden="1" w:uiPriority="9" w:unhideWhenUsed="1" w:qFormat="1"/>
+    <w:lsdException w:name="heading 7" w:semiHidden="1" w:uiPriority="9" w:unhideWhenUsed="1" w:qFormat="1"/>
+    <w:lsdException w:name="heading 8" w:semiHidden="1" w:uiPriority="9" w:unhideWhenUsed="1" w:qFormat="1"/>
+    <w:lsdException w:name="heading 9" w:semiHidden="1" w:uiPriority="9" w:unhideWhenUsed="1" w:qFormat="1"/>
+    <w:lsdException w:name="index 1" w:semiHidden="1" w:unhideWhenUsed="1"/>
+    <w:lsdException w:name="index 2" w:semiHidden="1" w:unhideWhenUsed="1"/>
+    <w:lsdException w:name="index 3" w:semiHidden="1" w:unhideWhenUsed="1"/>
+    <w:lsdException w:name="index 4" w:semiHidden="1" w:unhideWhenUsed="1"/>
+    <w:lsdException w:name="index 5" w:semiHidden="1" w:unhideWhenUsed="1"/>
+    <w:lsdException w:name="index 6" w:semiHidden="1" w:unhideWhenUsed="1"/>
+    <w:lsdException w:name="index 7" w:semiHidden="1" w:unhideWhenUsed="1"/>
+    <w:lsdException w:name="index 8" w:semiHidden="1" w:unhideWhenUsed="1"/>
+    <w:lsdException w:name="index 9" w:semiHidden="1" w:unhideWhenUsed="1"/>
+    <w:lsdException w:name="toc 1" w:semiHidden="1" w:uiPriority="39" w:unhideWhenUsed="1"/>
+    <w:lsdException w:name="toc 2" w:semiHidden="1" w:uiPriority="39" w:unhideWhenUsed="1"/>
+    <w:lsdException w:name="toc 3" w:semiHidden="1" w:uiPriority="39" w:unhideWhenUsed="1"/>
+    <w:lsdException w:name="toc 4" w:semiHidden="1" w:uiPriority="39" w:unhideWhenUsed="1"/>
+    <w:lsdException w:name="toc 5" w:semiHidden="1" w:uiPriority="39" w:unhideWhenUsed="1"/>
+    <w:lsdException w:name="toc 6" w:semiHidden="1" w:uiPriority="39" w:unhideWhenUsed="1"/>
+    <w:lsdException w:name="toc 7" w:semiHidden="1" w:uiPriority="39" w:unhideWhenUsed="1"/>
+    <w:lsdException w:name="toc 8" w:semiHidden="1" w:uiPriority="39" w:unhideWhenUsed="1"/>
+    <w:lsdException w:name="toc 9" w:semiHidden="1" w:uiPriority="39" w:unhideWhenUsed="1"/>
+    <w:lsdException w:name="Normal Indent" w:semiHidden="1" w:unhideWhenUsed="1"/>
+    <w:lsdException w:name="footnote text" w:semiHidden="1" w:unhideWhenUsed="1"/>
+    <w:lsdException w:name="annotation text" w:semiHidden="1" w:unhideWhenUsed="1"/>
+    <w:lsdException w:name="header" w:semiHidden="1" w:unhideWhenUsed="1"/>
+    <w:lsdException w:name="footer" w:semiHidden="1" w:unhideWhenUsed="1"/>
+    <w:lsdException w:name="index heading" w:semiHidden="1" w:unhideWhenUsed="1"/>
+    <w:lsdException w:name="caption" w:semiHidden="1" w:uiPriority="35" w:unhideWhenUsed="1" w:qFormat="1"/>
+    <w:lsdException w:name="table of figures" w:semiHidden="1" w:unhideWhenUsed="1"/>
+    <w:lsdException w:name="envelope address" w:semiHidden="1" w:unhideWhenUsed="1"/>
+    <w:lsdException w:name="envelope return" w:semiHidden="1" w:unhideWhenUsed="1"/>
+    <w:lsdException w:name="footnote reference" w:semiHidden="1" w:unhideWhenUsed="1"/>
+    <w:lsdException w:name="annotation reference" w:semiHidden="1" w:unhideWhenUsed="1"/>
+    <w:lsdException w:name="line number" w:semiHidden="1" w:unhideWhenUsed="1"/>
+    <w:lsdException w:name="page number" w:semiHidden="1" w:unhideWhenUsed="1"/>
+    <w:lsdException w:name="endnote reference" w:semiHidden="1" w:unhideWhenUsed="1"/>
+    <w:lsdException w:name="endnote text" w:semiHidden="1" w:unhideWhenUsed="1"/>
+    <w:lsdException w:name="table of authorities" w:semiHidden="1" w:unhideWhenUsed="1"/>
+    <w:lsdException w:name="macro" w:semiHidden="1" w:unhideWhenUsed="1"/>
+    <w:lsdException w:name="toa heading" w:semiHidden="1" w:unhideWhenUsed="1"/>
+    <w:lsdException w:name="List" w:semiHidden="1" w:unhideWhenUsed="1"/>
+    <w:lsdException w:name="List Bullet" w:semiHidden="1" w:unhideWhenUsed="1"/>
+    <w:lsdException w:name="List Number" w:semiHidden="1" w:unhideWhenUsed="1"/>
+    <w:lsdException w:name="List 2" w:semiHidden="1" w:unhideWhenUsed="1"/>
+    <w:lsdException w:name="List 3" w:semiHidden="1" w:unhideWhenUsed="1"/>
+    <w:lsdException w:name="List 4" w:semiHidden="1" w:unhideWhenUsed="1"/>
+    <w:lsdException w:name="List 5" w:semiHidden="1" w:unhideWhenUsed="1"/>
+    <w:lsdException w:name="List Bullet 2" w:semiHidden="1" w:unhideWhenUsed="1"/>
+    <w:lsdException w:name="List Bullet 3" w:semiHidden="1" w:unhideWhenUsed="1"/>
+    <w:lsdException w:name="List Bullet 4" w:semiHidden="1" w:unhideWhenUsed="1"/>
+    <w:lsdException w:name="List Bullet 5" w:semiHidden="1" w:unhideWhenUsed="1"/>
+    <w:lsdException w:name="List Number 2" w:semiHidden="1" w:unhideWhenUsed="1"/>
+    <w:lsdException w:name="List Number 3" w:semiHidden="1" w:unhideWhenUsed="1"/>
+    <w:lsdException w:name="List Number 4" w:semiHidden="1" w:unhideWhenUsed="1"/>
+    <w:lsdException w:name="List Number 5" w:semiHidden="1" w:unhideWhenUsed="1"/>
+    <w:lsdException w:name="Title" w:uiPriority="10" w:qFormat="1"/>
+    <w:lsdException w:name="Closing" w:semiHidden="1" w:unhideWhenUsed="1"/>
+    <w:lsdException w:name="Signature" w:semiHidden="1" w:unhideWhenUsed="1"/>
+    <w:lsdException w:name="Default Paragraph Font" w:semiHidden="1" w:uiPriority="1" w:unhideWhenUsed="1"/>
+    <w:lsdException w:name="Body Text" w:semiHidden="1" w:unhideWhenUsed="1"/>
+    <w:lsdException w:name="Body Text Indent" w:semiHidden="1" w:unhideWhenUsed="1"/>
+    <w:lsdException w:name="List Continue" w:semiHidden="1" w:unhideWhenUsed="1"/>
+    <w:lsdException w:name="List Continue 2" w:semiHidden="1" w:unhideWhenUsed="1"/>
+    <w:lsdException w:name="List Continue 3" w:semiHidden="1" w:unhideWhenUsed="1"/>
+    <w:lsdException w:name="List Continue 4" w:semiHidden="1" w:unhideWhenUsed="1"/>
+    <w:lsdException w:name="List Continue 5" w:semiHidden="1" w:unhideWhenUsed="1"/>
+    <w:lsdException w:name="Message Header" w:semiHidden="1" w:unhideWhenUsed="1"/>
+    <w:lsdException w:name="Subtitle" w:uiPriority="11" w:qFormat="1"/>
+    <w:lsdException w:name="Salutation" w:semiHidden="1" w:unhideWhenUsed="1"/>
+    <w:lsdException w:name="Date" w:semiHidden="1" w:unhideWhenUsed="1"/>
+    <w:lsdException w:name="Body Text First Indent" w:semiHidden="1" w:unhideWhenUsed="1"/>
+    <w:lsdException w:name="Body Text First Indent 2" w:semiHidden="1" w:unhideWhenUsed="1"/>
+    <w:lsdException w:name="Note Heading" w:semiHidden="1" w:unhideWhenUsed="1"/>
+    <w:lsdException w:name="Body Text 2" w:semiHidden="1" w:unhideWhenUsed="1"/>
+    <w:lsdException w:name="Body Text 3" w:semiHidden="1" w:unhideWhenUsed="1"/>
+    <w:lsdException w:name="Body Text Indent 2" w:semiHidden="1" w:unhideWhenUsed="1"/>
+    <w:lsdException w:name="Body Text Indent 3" w:semiHidden="1" w:unhideWhenUsed="1"/>
+    <w:lsdException w:name="Block Text" w:semiHidden="1" w:unhideWhenUsed="1"/>
+    <w:lsdException w:name="Hyperlink" w:semiHidden="1" w:unhideWhenUsed="1"/>
+    <w:lsdException w:name="FollowedHyperlink" w:semiHidden="1" w:unhideWhenUsed="1"/>
+    <w:lsdException w:name="Strong" w:uiPriority="22" w:qFormat="1"/>
+    <w:lsdException w:name="Emphasis" w:uiPriority="20" w:qFormat="1"/>
+    <w:lsdException w:name="Document Map" w:semiHidden="1" w:unhideWhenUsed="1"/>
+    <w:lsdException w:name="Plain Text" w:semiHidden="1" w:unhideWhenUsed="1"/>
+    <w:lsdException w:name="E-mail Signature" w:semiHidden="1" w:unhideWhenUsed="1"/>
+    <w:lsdException w:name="HTML Top of Form" w:semiHidden="1" w:unhideWhenUsed="1"/>
+    <w:lsdException w:name="HTML Bottom of Form" w:semiHidden="1" w:unhideWhenUsed="1"/>
+    <w:lsdException w:name="Normal (Web)" w:semiHidden="1" w:unhideWhenUsed="1"/>
+    <w:lsdException w:name="HTML Acronym" w:semiHidden="1" w:unhideWhenUsed="1"/>
+    <w:lsdException w:name="HTML Address" w:semiHidden="1" w:unhideWhenUsed="1"/>
+    <w:lsdException w:name="HTML Cite" w:semiHidden="1" w:unhideWhenUsed="1"/>
+    <w:lsdException w:name="HTML Code" w:semiHidden="1" w:unhideWhenUsed="1"/>
+    <w:lsdException w:name="HTML Definition" w:semiHidden="1" w:unhideWhenUsed="1"/>
+    <w:lsdException w:name="HTML Keyboard" w:semiHidden="1" w:unhideWhenUsed="1"/>
+    <w:lsdException w:name="HTML Preformatted" w:semiHidden="1" w:unhideWhenUsed="1"/>
+    <w:lsdException w:name="HTML Sample" w:semiHidden="1" w:unhideWhenUsed="1"/>
+    <w:lsdException w:name="HTML Typewriter" w:semiHidden="1" w:unhideWhenUsed="1"/>
+    <w:lsdException w:name="HTML Variable" w:semiHidden="1" w:unhideWhenUsed="1"/>
+    <w:lsdException w:name="Normal Table" w:semiHidden="1" w:unhideWhenUsed="1"/>
+    <w:lsdException w:name="annotation subject" w:semiHidden="1" w:unhideWhenUsed="1"/>
+    <w:lsdException w:name="No List" w:semiHidden="1" w:unhideWhenUsed="1"/>
+    <w:lsdException w:name="Outline List 1" w:semiHidden="1" w:unhideWhenUsed="1"/>
+    <w:lsdException w:name="Outline List 2" w:semiHidden="1" w:unhideWhenUsed="1"/>
+    <w:lsdException w:name="Outline List 3" w:semiHidden="1" w:unhideWhenUsed="1"/>
+    <w:lsdException w:name="Table Simple 1" w:semiHidden="1" w:unhideWhenUsed="1"/>
+    <w:lsdException w:name="Table Simple 2" w:semiHidden="1" w:unhideWhenUsed="1"/>
+    <w:lsdException w:name="Table Simple 3" w:semiHidden="1" w:unhideWhenUsed="1"/>
+    <w:lsdException w:name="Table Classic 1" w:semiHidden="1" w:unhideWhenUsed="1"/>
+    <w:lsdException w:name="Table Classic 2" w:semiHidden="1" w:unhideWhenUsed="1"/>
+    <w:lsdException w:name="Table Classic 3" w:semiHidden="1" w:unhideWhenUsed="1"/>
+    <w:lsdException w:name="Table Classic 4" w:semiHidden="1" w:unhideWhenUsed="1"/>
+    <w:lsdException w:name="Table Colorful 1" w:semiHidden="1" w:unhideWhenUsed="1"/>
+    <w:lsdException w:name="Table Colorful 2" w:semiHidden="1" w:unhideWhenUsed="1"/>
+    <w:lsdException w:name="Table Colorful 3" w:semiHidden="1" w:unhideWhenUsed="1"/>
+    <w:lsdException w:name="Table Columns 1" w:semiHidden="1" w:unhideWhenUsed="1"/>
+    <w:lsdException w:name="Table Columns 2" w:semiHidden="1" w:unhideWhenUsed="1"/>
+    <w:lsdException w:name="Table Columns 3" w:semiHidden="1" w:unhideWhenUsed="1"/>
+    <w:lsdException w:name="Table Columns 4" w:semiHidden="1" w:unhideWhenUsed="1"/>
+    <w:lsdException w:name="Table Columns 5" w:semiHidden="1" w:unhideWhenUsed="1"/>
+    <w:lsdException w:name="Table Grid 1" w:semiHidden="1" w:unhideWhenUsed="1"/>
+    <w:lsdException w:name="Table Grid 2" w:semiHidden="1" w:unhideWhenUsed="1"/>
+    <w:lsdException w:name="Table Grid 3" w:semiHidden="1" w:unhideWhenUsed="1"/>
+    <w:lsdException w:name="Table Grid 4" w:semiHidden="1" w:unhideWhenUsed="1"/>
+    <w:lsdException w:name="Table Grid 5" w:semiHidden="1" w:unhideWhenUsed="1"/>
+    <w:lsdException w:name="Table Grid 6" w:semiHidden="1" w:unhideWhenUsed="1"/>
+    <w:lsdException w:name="Table Grid 7" w:semiHidden="1" w:unhideWhenUsed="1"/>
+    <w:lsdException w:name="Table Grid 8" w:semiHidden="1" w:unhideWhenUsed="1"/>
+    <w:lsdException w:name="Table List 1" w:semiHidden="1" w:unhideWhenUsed="1"/>
+    <w:lsdException w:name="Table List 2" w:semiHidden="1" w:unhideWhenUsed="1"/>
+    <w:lsdException w:name="Table List 3" w:semiHidden="1" w:unhideWhenUsed="1"/>
+    <w:lsdException w:name="Table List 4" w:semiHidden="1" w:unhideWhenUsed="1"/>
+    <w:lsdException w:name="Table List 5" w:semiHidden="1" w:unhideWhenUsed="1"/>
+    <w:lsdException w:name="Table List 6" w:semiHidden="1" w:unhideWhenUsed="1"/>
+    <w:lsdException w:name="Table List 7" w:semiHidden="1" w:unhideWhenUsed="1"/>
+    <w:lsdException w:name="Table List 8" w:semiHidden="1" w:unhideWhenUsed="1"/>
+    <w:lsdException w:name="Table 3D effects 1" w:semiHidden="1" w:unhideWhenUsed="1"/>
+    <w:lsdException w:name="Table 3D effects 2" w:semiHidden="1" w:unhideWhenUsed="1"/>
+    <w:lsdException w:name="Table 3D effects 3" w:semiHidden="1" w:unhideWhenUsed="1"/>
+    <w:lsdException w:name="Table Contemporary" w:semiHidden="1" w:unhideWhenUsed="1"/>
+    <w:lsdException w:name="Table Elegant" w:semiHidden="1" w:unhideWhenUsed="1"/>
+    <w:lsdException w:name="Table Professional" w:semiHidden="1" w:unhideWhenUsed="1"/>
+    <w:lsdException w:name="Table Subtle 1" w:semiHidden="1" w:unhideWhenUsed="1"/>
+    <w:lsdException w:name="Table Subtle 2" w:semiHidden="1" w:unhideWhenUsed="1"/>
+    <w:lsdException w:name="Table Web 1" w:semiHidden="1" w:unhideWhenUsed="1"/>
+    <w:lsdException w:name="Table Web 2" w:semiHidden="1" w:unhideWhenUsed="1"/>
+    <w:lsdException w:name="Table Web 3" w:semiHidden="1" w:unhideWhenUsed="1"/>
+    <w:lsdException w:name="Balloon Text" w:semiHidden="1" w:unhideWhenUsed="1"/>
+    <w:lsdException w:name="Table Grid" w:uiPriority="59"/>
+    <w:lsdException w:name="Table Theme" w:semiHidden="1" w:unhideWhenUsed="1"/>
+    <w:lsdException w:name="Placeholder Text" w:semiHidden="1"/>
+    <w:lsdException w:name="No Spacing" w:uiPriority="1" w:qFormat="1"/>
+    <w:lsdException w:name="Light Shading" w:uiPriority="60"/>
+    <w:lsdException w:name="Light List" w:uiPriority="61"/>
+    <w:lsdException w:name="Light Grid" w:uiPriority="62"/>
+    <w:lsdException w:name="Medium Shading 1" w:uiPriority="63"/>
+    <w:lsdException w:name="Medium Shading 2" w:uiPriority="64"/>
+    <w:lsdException w:name="Medium List 1" w:uiPriority="65"/>
+    <w:lsdException w:name="Medium List 2" w:uiPriority="66"/>
+    <w:lsdException w:name="Medium Grid 1" w:uiPriority="67"/>
+    <w:lsdException w:name="Medium Grid 2" w:uiPriority="68"/>
+    <w:lsdException w:name="Medium Grid 3" w:uiPriority="69"/>
+    <w:lsdException w:name="Dark List" w:uiPriority="70"/>
+    <w:lsdException w:name="Colorful Shading" w:uiPriority="71"/>
+    <w:lsdException w:name="Colorful List" w:uiPriority="72"/>
+    <w:lsdException w:name="Colorful Grid" w:uiPriority="73"/>
+    <w:lsdException w:name="Light Shading Accent 1" w:uiPriority="60"/>
+    <w:lsdException w:name="Light List Accent 1" w:uiPriority="61"/>
+    <w:lsdException w:name="Light Grid Accent 1" w:uiPriority="62"/>
+    <w:lsdException w:name="Medium Shading 1 Accent 1" w:uiPriority="63"/>
+    <w:lsdException w:name="Medium Shading 2 Accent 1" w:uiPriority="64"/>
+    <w:lsdException w:name="Medium List 1 Accent 1" w:uiPriority="65"/>
+    <w:lsdException w:name="Revision" w:semiHidden="1"/>
+    <w:lsdException w:name="List Paragraph" w:uiPriority="34" w:qFormat="1"/>
+    <w:lsdException w:name="Quote" w:uiPriority="29" w:qFormat="1"/>
+    <w:lsdException w:name="Intense Quote" w:uiPriority="30" w:qFormat="1"/>
+    <w:lsdException w:name="Medium List 2 Accent 1" w:uiPriority="66"/>
+    <w:lsdException w:name="Medium Grid 1 Accent 1" w:uiPriority="67"/>
+    <w:lsdException w:name="Medium Grid 2 Accent 1" w:uiPriority="68"/>
+    <w:lsdException w:name="Medium Grid 3 Accent 1" w:uiPriority="69"/>
+    <w:lsdException w:name="Dark List Accent 1" w:uiPriority="70"/>
+    <w:lsdException w:name="Colorful Shading Accent 1" w:uiPriority="71"/>
+    <w:lsdException w:name="Colorful List Accent 1" w:uiPriority="72"/>
+    <w:lsdException w:name="Colorful Grid Accent 1" w:uiPriority="73"/>
+    <w:lsdException w:name="Light Shading Accent 2" w:uiPriority="60"/>
+    <w:lsdException w:name="Light List Accent 2" w:uiPriority="61"/>
+    <w:lsdException w:name="Light Grid Accent 2" w:uiPriority="62"/>
+    <w:lsdException w:name="Medium Shading 1 Accent 2" w:uiPriority="63"/>
+    <w:lsdException w:name="Medium Shading 2 Accent 2" w:uiPriority="64"/>
+    <w:lsdException w:name="Medium List 1 Accent 2" w:uiPriority="65"/>
+    <w:lsdException w:name="Medium List 2 Accent 2" w:uiPriority="66"/>
+    <w:lsdException w:name="Medium Grid 1 Accent 2" w:uiPriority="67"/>
+    <w:lsdException w:name="Medium Grid 2 Accent 2" w:uiPriority="68"/>
+    <w:lsdException w:name="Medium Grid 3 Accent 2" w:uiPriority="69"/>
+    <w:lsdException w:name="Dark List Accent 2" w:uiPriority="70"/>
+    <w:lsdException w:name="Colorful Shading Accent 2" w:uiPriority="71"/>
+    <w:lsdException w:name="Colorful List Accent 2" w:uiPriority="72"/>
+    <w:lsdException w:name="Colorful Grid Accent 2" w:uiPriority="73"/>
+    <w:lsdException w:name="Light Shading Accent 3" w:uiPriority="60"/>
+    <w:lsdException w:name="Light List Accent 3" w:uiPriority="61"/>
+    <w:lsdException w:name="Light Grid Accent 3" w:uiPriority="62"/>
+    <w:lsdException w:name="Medium Shading 1 Accent 3" w:uiPriority="63"/>
+    <w:lsdException w:name="Medium Shading 2 Accent 3" w:uiPriority="64"/>
+    <w:lsdException w:name="Medium List 1 Accent 3" w:uiPriority="65"/>
+    <w:lsdException w:name="Medium List 2 Accent 3" w:uiPriority="66"/>
+    <w:lsdException w:name="Medium Grid 1 Accent 3" w:uiPriority="67"/>
+    <w:lsdException w:name="Medium Grid 2 Accent 3" w:uiPriority="68"/>
+    <w:lsdException w:name="Medium Grid 3 Accent 3" w:uiPriority="69"/>
+    <w:lsdException w:name="Dark List Accent 3" w:uiPriority="70"/>
+    <w:lsdException w:name="Colorful Shading Accent 3" w:uiPriority="71"/>
+    <w:lsdException w:name="Colorful List Accent 3" w:uiPriority="72"/>
+    <w:lsdException w:name="Colorful Grid Accent 3" w:uiPriority="73"/>
+    <w:lsdException w:name="Light Shading Accent 4" w:uiPriority="60"/>
+    <w:lsdException w:name="Light List Accent 4" w:uiPriority="61"/>
+    <w:lsdException w:name="Light Grid Accent 4" w:uiPriority="62"/>
+    <w:lsdException w:name="Medium Shading 1 Accent 4" w:uiPriority="63"/>
+    <w:lsdException w:name="Medium Shading 2 Accent 4" w:uiPriority="64"/>
+    <w:lsdException w:name="Medium List 1 Accent 4" w:uiPriority="65"/>
+    <w:lsdException w:name="Medium List 2 Accent 4" w:uiPriority="66"/>
+    <w:lsdException w:name="Medium Grid 1 Accent 4" w:uiPriority="67"/>
+    <w:lsdException w:name="Medium Grid 2 Accent 4" w:uiPriority="68"/>
+    <w:lsdException w:name="Medium Grid 3 Accent 4" w:uiPriority="69"/>
+    <w:lsdException w:name="Dark List Accent 4" w:uiPriority="70"/>
+    <w:lsdException w:name="Colorful Shading Accent 4" w:uiPriority="71"/>
+    <w:lsdException w:name="Colorful List Accent 4" w:uiPriority="72"/>
+    <w:lsdException w:name="Colorful Grid Accent 4" w:uiPriority="73"/>
+    <w:lsdException w:name="Light Shading Accent 5" w:uiPriority="60"/>
+    <w:lsdException w:name="Light List Accent 5" w:uiPriority="61"/>
+    <w:lsdException w:name="Light Grid Accent 5" w:uiPriority="62"/>
+    <w:lsdException w:name="Medium Shading 1 Accent 5" w:uiPriority="63"/>
+    <w:lsdException w:name="Medium Shading 2 Accent 5" w:uiPriority="64"/>
+    <w:lsdException w:name="Medium List 1 Accent 5" w:uiPriority="65"/>
+    <w:lsdException w:name="Medium List 2 Accent 5" w:uiPriority="66"/>
+    <w:lsdException w:name="Medium Grid 1 Accent 5" w:uiPriority="67"/>
+    <w:lsdException w:name="Medium Grid 2 Accent 5" w:uiPriority="68"/>
+    <w:lsdException w:name="Medium Grid 3 Accent 5" w:uiPriority="69"/>
+    <w:lsdException w:name="Dark List Accent 5" w:uiPriority="70"/>
+    <w:lsdException w:name="Colorful Shading Accent 5" w:uiPriority="71"/>
+    <w:lsdException w:name="Colorful List Accent 5" w:uiPriority="72"/>
+    <w:lsdException w:name="Colorful Grid Accent 5" w:uiPriority="73"/>
+    <w:lsdException w:name="Light Shading Accent 6" w:uiPriority="60"/>
+    <w:lsdException w:name="Light List Accent 6" w:uiPriority="61"/>
+    <w:lsdException w:name="Light Grid Accent 6" w:uiPriority="62"/>
+    <w:lsdException w:name="Medium Shading 1 Accent 6" w:uiPriority="63"/>
+    <w:lsdException w:name="Medium Shading 2 Accent 6" w:uiPriority="64"/>
+    <w:lsdException w:name="Medium List 1 Accent 6" w:uiPriority="65"/>
+    <w:lsdException w:name="Medium List 2 Accent 6" w:uiPriority="66"/>
+    <w:lsdException w:name="Medium Grid 1 Accent 6" w:uiPriority="67"/>
+    <w:lsdException w:name="Medium Grid 2 Accent 6" w:uiPriority="68"/>
+    <w:lsdException w:name="Medium Grid 3 Accent 6" w:uiPriority="69"/>
+    <w:lsdException w:name="Dark List Accent 6" w:uiPriority="70"/>
+    <w:lsdException w:name="Colorful Shading Accent 6" w:uiPriority="71"/>
+    <w:lsdException w:name="Colorful List Accent 6" w:uiPriority="72"/>
+    <w:lsdException w:name="Colorful Grid Accent 6" w:uiPriority="73"/>
+    <w:lsdException w:name="Subtle Emphasis" w:uiPriority="19" w:qFormat="1"/>
+    <w:lsdException w:name="Intense Emphasis" w:uiPriority="21" w:qFormat="1"/>
+    <w:lsdException w:name="Subtle Reference" w:uiPriority="31" w:qFormat="1"/>
+    <w:lsdException w:name="Intense Reference" w:uiPriority="32" w:qFormat="1"/>
+    <w:lsdException w:name="Book Title" w:uiPriority="33" w:qFormat="1"/>
+    <w:lsdException w:name="Bibliography" w:semiHidden="1" w:uiPriority="37" w:unhideWhenUsed="1"/>
+    <w:lsdException w:name="TOC Heading" w:semiHidden="1" w:uiPriority="39" w:unhideWhenUsed="1" w:qFormat="1"/>
+    <w:lsdException w:name="Plain Table 1" w:uiPriority="41"/>
+    <w:lsdException w:name="Plain Table 2" w:uiPriority="42"/>
+    <w:lsdException w:name="Plain Table 3" w:uiPriority="43"/>
+    <w:lsdException w:name="Plain Table 4" w:uiPriority="44"/>
+    <w:lsdException w:name="Plain Table 5" w:uiPriority="45"/>
+    <w:lsdException w:name="Grid Table Light" w:uiPriority="40"/>
+    <w:lsdException w:name="Grid Table 1 Light" w:uiPriority="46"/>
+    <w:lsdException w:name="Grid Table 2" w:uiPriority="47"/>
+    <w:lsdException w:name="Grid Table 3" w:uiPriority="48"/>
+    <w:lsdException w:name="Grid Table 4" w:uiPriority="49"/>
+    <w:lsdException w:name="Grid Table 5 Dark" w:uiPriority="50"/>
+    <w:lsdException w:name="Grid Table 6 Colorful" w:uiPriority="51"/>
+    <w:lsdException w:name="Grid Table 7 Colorful" w:uiPriority="52"/>
+    <w:lsdException w:name="Grid Table 1 Light Accent 1" w:uiPriority="46"/>
+    <w:lsdException w:name="Grid Table 2 Accent 1" w:uiPriority="47"/>
+    <w:lsdException w:name="Grid Table 3 Accent 1" w:uiPriority="48"/>
+    <w:lsdException w:name="Grid Table 4 Accent 1" w:uiPriority="49"/>
+    <w:lsdException w:name="Grid Table 5 Dark Accent 1" w:uiPriority="50"/>
+    <w:lsdException w:name="Grid Table 6 Colorful Accent 1" w:uiPriority="51"/>
+    <w:lsdException w:name="Grid Table 7 Colorful Accent 1" w:uiPriority="52"/>
+    <w:lsdException w:name="Grid Table 1 Light Accent 2" w:uiPriority="46"/>
+    <w:lsdException w:name="Grid Table 2 Accent 2" w:uiPriority="47"/>
+    <w:lsdException w:name="Grid Table 3 Accent 2" w:uiPriority="48"/>
+    <w:lsdException w:name="Grid Table 4 Accent 2" w:uiPriority="49"/>
+    <w:lsdException w:name="Grid Table 5 Dark Accent 2" w:uiPriority="50"/>
+    <w:lsdException w:name="Grid Table 6 Colorful Accent 2" w:uiPriority="51"/>
+    <w:lsdException w:name="Grid Table 7 Colorful Accent 2" w:uiPriority="52"/>
+    <w:lsdException w:name="Grid Table 1 Light Accent 3" w:uiPriority="46"/>
+    <w:lsdException w:name="Grid Table 2 Accent 3" w:uiPriority="47"/>
+    <w:lsdException w:name="Grid Table 3 Accent 3" w:uiPriority="48"/>
+    <w:lsdException w:name="Grid Table 4 Accent 3" w:uiPriority="49"/>
+    <w:lsdException w:name="Grid Table 5 Dark Accent 3" w:uiPriority="50"/>
+    <w:lsdException w:name="Grid Table 6 Colorful Accent 3" w:uiPriority="51"/>
+    <w:lsdException w:name="Grid Table 7 Colorful Accent 3" w:uiPriority="52"/>
+    <w:lsdException w:name="Grid Table 1 Light Accent 4" w:uiPriority="46"/>
+    <w:lsdException w:name="Grid Table 2 Accent 4" w:uiPriority="47"/>
+    <w:lsdException w:name="Grid Table 3 Accent 4" w:uiPriority="48"/>
+    <w:lsdException w:name="Grid Table 4 Accent 4" w:uiPriority="49"/>
+    <w:lsdException w:name="Grid Table 5 Dark Accent 4" w:uiPriority="50"/>
+    <w:lsdException w:name="Grid Table 6 Colorful Accent 4" w:uiPriority="51"/>
+    <w:lsdException w:name="Grid Table 7 Colorful Accent 4" w:uiPriority="52"/>
+    <w:lsdException w:name="Grid Table 1 Light Accent 5" w:uiPriority="46"/>
+    <w:lsdException w:name="Grid Table 2 Accent 5" w:uiPriority="47"/>
+    <w:lsdException w:name="Grid Table 3 Accent 5" w:uiPriority="48"/>
+    <w:lsdException w:name="Grid Table 4 Accent 5" w:uiPriority="49"/>
+    <w:lsdException w:name="Grid Table 5 Dark Accent 5" w:uiPriority="50"/>
+    <w:lsdException w:name="Grid Table 6 Colorful Accent 5" w:uiPriority="51"/>
+    <w:lsdException w:name="Grid Table 7 Colorful Accent 5" w:uiPriority="52"/>
+    <w:lsdException w:name="Grid Table 1 Light Accent 6" w:uiPriority="46"/>
+    <w:lsdException w:name="Grid Table 2 Accent 6" w:uiPriority="47"/>
+    <w:lsdException w:name="Grid Table 3 Accent 6" w:uiPriority="48"/>
+    <w:lsdException w:name="Grid Table 4 Accent 6" w:uiPriority="49"/>
+    <w:lsdException w:name="Grid Table 5 Dark Accent 6" w:uiPriority="50"/>
+    <w:lsdException w:name="Grid Table 6 Colorful Accent 6" w:uiPriority="51"/>
+    <w:lsdException w:name="Grid Table 7 Colorful Accent 6" w:uiPriority="52"/>
+    <w:lsdException w:name="List Table 1 Light" w:uiPriority="46"/>
+    <w:lsdException w:name="List Table 2" w:uiPriority="47"/>
+    <w:lsdException w:name="List Table 3" w:uiPriority="48"/>
+    <w:lsdException w:name="List Table 4" w:uiPriority="49"/>
+    <w:lsdException w:name="List Table 5 Dark" w:uiPriority="50"/>
+    <w:lsdException w:name="List Table 6 Colorful" w:uiPriority="51"/>
+    <w:lsdException w:name="List Table 7 Colorful" w:uiPriority="52"/>
+    <w:lsdException w:name="List Table 1 Light Accent 1" w:uiPriority="46"/>
+    <w:lsdException w:name="List Table 2 Accent 1" w:uiPriority="47"/>
+    <w:lsdException w:name="List Table 3 Accent 1" w:uiPriority="48"/>
+    <w:lsdException w:name="List Table 4 Accent 1" w:uiPriority="49"/>
+    <w:lsdException w:name="List Table 5 Dark Accent 1" w:uiPriority="50"/>
+    <w:lsdException w:name="List Table 6 Colorful Accent 1" w:uiPriority="51"/>
+    <w:lsdException w:name="List Table 7 Colorful Accent 1" w:uiPriority="52"/>
+    <w:lsdException w:name="List Table 1 Light Accent 2" w:uiPriority="46"/>
+    <w:lsdException w:name="List Table 2 Accent 2" w:uiPriority="47"/>
+    <w:lsdException w:name="List Table 3 Accent 2" w:uiPriority="48"/>
+    <w:lsdException w:name="List Table 4 Accent 2" w:uiPriority="49"/>
+    <w:lsdException w:name="List Table 5 Dark Accent 2" w:uiPriority="50"/>
+    <w:lsdException w:name="List Table 6 Colorful Accent 2" w:uiPriority="51"/>
+    <w:lsdException w:name="List Table 7 Colorful Accent 2" w:uiPriority="52"/>
+    <w:lsdException w:name="List Table 1 Light Accent 3" w:uiPriority="46"/>
+    <w:lsdException w:name="List Table 2 Accent 3" w:uiPriority="47"/>
+    <w:lsdException w:name="List Table 3 Accent 3" w:uiPriority="48"/>
+    <w:lsdException w:name="List Table 4 Accent 3" w:uiPriority="49"/>
+    <w:lsdException w:name="List Table 5 Dark Accent 3" w:uiPriority="50"/>
+    <w:lsdException w:name="List Table 6 Colorful Accent 3" w:uiPriority="51"/>
+    <w:lsdException w:name="List Table 7 Colorful Accent 3" w:uiPriority="52"/>
+    <w:lsdException w:name="List Table 1 Light Accent 4" w:uiPriority="46"/>
+    <w:lsdException w:name="List Table 2 Accent 4" w:uiPriority="47"/>
+    <w:lsdException w:name="List Table 3 Accent 4" w:uiPriority="48"/>
+    <w:lsdException w:name="List Table 4 Accent 4" w:uiPriority="49"/>
+    <w:lsdException w:name="List Table 5 Dark Accent 4" w:uiPriority="50"/>
+    <w:lsdException w:name="List Table 6 Colorful Accent 4" w:uiPriority="51"/>
+    <w:lsdException w:name="List Table 7 Colorful Accent 4" w:uiPriority="52"/>
+    <w:lsdException w:name="List Table 1 Light Accent 5" w:uiPriority="46"/>
+    <w:lsdException w:name="List Table 2 Accent 5" w:uiPriority="47"/>
+    <w:lsdException w:name="List Table 3 Accent 5" w:uiPriority="48"/>
+    <w:lsdException w:name="List Table 4 Accent 5" w:uiPriority="49"/>
+    <w:lsdException w:name="List Table 5 Dark Accent 5" w:uiPriority="50"/>
+    <w:lsdException w:name="List Table 6 Colorful Accent 5" w:uiPriority="51"/>
+    <w:lsdException w:name="List Table 7 Colorful Accent 5" w:uiPriority="52"/>
+    <w:lsdException w:name="List Table 1 Light Accent 6" w:uiPriority="46"/>
+    <w:lsdException w:name="List Table 2 Accent 6" w:uiPriority="47"/>
+    <w:lsdException w:name="List Table 3 Accent 6" w:uiPriority="48"/>
+    <w:lsdException w:name="List Table 4 Accent 6" w:uiPriority="49"/>
+    <w:lsdException w:name="List Table 5 Dark Accent 6" w:uiPriority="50"/>
+    <w:lsdException w:name="List Table 6 Colorful Accent 6" w:uiPriority="51"/>
+    <w:lsdException w:name="List Table 7 Colorful Accent 6" w:uiPriority="52"/>
+    <w:lsdException w:name="Mention" w:semiHidden="1" w:unhideWhenUsed="1"/>
+    <w:lsdException w:name="Smart Hyperlink" w:semiHidden="1" w:unhideWhenUsed="1"/>
+    <w:lsdException w:name="Hashtag" w:semiHidden="1" w:unhideWhenUsed="1"/>
   </w:latentStyles>
   <w:style w:type="paragraph" w:default="1" w:styleId="Normal">
     <w:name w:val="Normal"/>
@@ -6215,7 +5817,7 @@
 </file>
 
 <file path=customXml/itemProps1.xml><?xml version="1.0" encoding="utf-8"?>
-<ds:datastoreItem xmlns:ds="http://schemas.openxmlformats.org/officeDocument/2006/customXml" ds:itemID="{3595ADF5-205D-412B-B31B-3B3B5851D658}">
+<ds:datastoreItem xmlns:ds="http://schemas.openxmlformats.org/officeDocument/2006/customXml" ds:itemID="{F5DFCD0D-1A63-4E72-903D-35738015AC06}">
   <ds:schemaRefs>
     <ds:schemaRef ds:uri="http://schemas.openxmlformats.org/officeDocument/2006/bibliography"/>
   </ds:schemaRefs>

</xml_diff>